<commit_message>
Updated Structure, added more point
</commit_message>
<xml_diff>
--- a/SQE Project.docx
+++ b/SQE Project.docx
@@ -421,6 +421,201 @@
           <w:lang w:val="en-US"/>
         </w:rPr>
       </w:pPr>
+      <w:r>
+        <w:rPr>
+          <w:rFonts w:ascii="Times New Roman" w:hAnsi="Times New Roman" w:cs="Times New Roman"/>
+          <w:sz w:val="24"/>
+          <w:szCs w:val="24"/>
+          <w:lang w:val="en-US"/>
+        </w:rPr>
+        <w:t xml:space="preserve">The test automation framework must distinguish </w:t>
+      </w:r>
+      <w:r>
+        <w:rPr>
+          <w:rFonts w:ascii="Times New Roman" w:hAnsi="Times New Roman" w:cs="Times New Roman"/>
+          <w:sz w:val="24"/>
+          <w:szCs w:val="24"/>
+          <w:lang w:val="en-US"/>
+        </w:rPr>
+        <w:t xml:space="preserve">between </w:t>
+      </w:r>
+      <w:r>
+        <w:rPr>
+          <w:rFonts w:ascii="Times New Roman" w:hAnsi="Times New Roman" w:cs="Times New Roman"/>
+          <w:sz w:val="24"/>
+          <w:szCs w:val="24"/>
+          <w:lang w:val="en-US"/>
+        </w:rPr>
+        <w:t>the role of test files, test cases, test results and provide respective behavior</w:t>
+      </w:r>
+      <w:r>
+        <w:rPr>
+          <w:rFonts w:ascii="Times New Roman" w:hAnsi="Times New Roman" w:cs="Times New Roman"/>
+          <w:sz w:val="24"/>
+          <w:szCs w:val="24"/>
+          <w:lang w:val="en-US"/>
+        </w:rPr>
+        <w:t>.</w:t>
+      </w:r>
+    </w:p>
+    <w:p>
+      <w:pPr>
+        <w:pStyle w:val="ListParagraph"/>
+        <w:numPr>
+          <w:ilvl w:val="0"/>
+          <w:numId w:val="2"/>
+        </w:numPr>
+        <w:rPr>
+          <w:rFonts w:ascii="Times New Roman" w:hAnsi="Times New Roman" w:cs="Times New Roman"/>
+          <w:sz w:val="24"/>
+          <w:szCs w:val="24"/>
+          <w:lang w:val="en-US"/>
+        </w:rPr>
+      </w:pPr>
+      <w:r>
+        <w:rPr>
+          <w:rFonts w:ascii="Times New Roman" w:hAnsi="Times New Roman" w:cs="Times New Roman"/>
+          <w:sz w:val="24"/>
+          <w:szCs w:val="24"/>
+          <w:lang w:val="en-US"/>
+        </w:rPr>
+        <w:t xml:space="preserve">The test automation framework must include </w:t>
+      </w:r>
+      <w:r>
+        <w:rPr>
+          <w:rFonts w:ascii="Times New Roman" w:hAnsi="Times New Roman" w:cs="Times New Roman"/>
+          <w:sz w:val="24"/>
+          <w:szCs w:val="24"/>
+          <w:lang w:val="en-US"/>
+        </w:rPr>
+        <w:t xml:space="preserve">critical components such as a </w:t>
+      </w:r>
+      <w:r>
+        <w:rPr>
+          <w:rFonts w:ascii="Times New Roman" w:hAnsi="Times New Roman" w:cs="Times New Roman"/>
+          <w:sz w:val="24"/>
+          <w:szCs w:val="24"/>
+          <w:lang w:val="en-US"/>
+        </w:rPr>
+        <w:t>test runner and test driver</w:t>
+      </w:r>
+      <w:r>
+        <w:rPr>
+          <w:rFonts w:ascii="Times New Roman" w:hAnsi="Times New Roman" w:cs="Times New Roman"/>
+          <w:sz w:val="24"/>
+          <w:szCs w:val="24"/>
+          <w:lang w:val="en-US"/>
+        </w:rPr>
+        <w:t>.</w:t>
+      </w:r>
+    </w:p>
+    <w:p>
+      <w:pPr>
+        <w:pStyle w:val="ListParagraph"/>
+        <w:numPr>
+          <w:ilvl w:val="0"/>
+          <w:numId w:val="2"/>
+        </w:numPr>
+        <w:rPr>
+          <w:rFonts w:ascii="Times New Roman" w:hAnsi="Times New Roman" w:cs="Times New Roman"/>
+          <w:sz w:val="24"/>
+          <w:szCs w:val="24"/>
+          <w:lang w:val="en-US"/>
+        </w:rPr>
+      </w:pPr>
+      <w:r>
+        <w:rPr>
+          <w:rFonts w:ascii="Times New Roman" w:hAnsi="Times New Roman" w:cs="Times New Roman"/>
+          <w:sz w:val="24"/>
+          <w:szCs w:val="24"/>
+          <w:lang w:val="en-US"/>
+        </w:rPr>
+        <w:t xml:space="preserve">The test automation framework </w:t>
+      </w:r>
+      <w:r>
+        <w:rPr>
+          <w:rFonts w:ascii="Times New Roman" w:hAnsi="Times New Roman" w:cs="Times New Roman"/>
+          <w:sz w:val="24"/>
+          <w:szCs w:val="24"/>
+          <w:lang w:val="en-US"/>
+        </w:rPr>
+        <w:t>shall</w:t>
+      </w:r>
+      <w:r>
+        <w:rPr>
+          <w:rFonts w:ascii="Times New Roman" w:hAnsi="Times New Roman" w:cs="Times New Roman"/>
+          <w:sz w:val="24"/>
+          <w:szCs w:val="24"/>
+          <w:lang w:val="en-US"/>
+        </w:rPr>
+        <w:t xml:space="preserve"> provide coverage information for each test case</w:t>
+      </w:r>
+    </w:p>
+    <w:p>
+      <w:pPr>
+        <w:pStyle w:val="ListParagraph"/>
+        <w:numPr>
+          <w:ilvl w:val="1"/>
+          <w:numId w:val="2"/>
+        </w:numPr>
+        <w:rPr>
+          <w:rFonts w:ascii="Times New Roman" w:hAnsi="Times New Roman" w:cs="Times New Roman"/>
+          <w:sz w:val="24"/>
+          <w:szCs w:val="24"/>
+          <w:lang w:val="en-US"/>
+        </w:rPr>
+      </w:pPr>
+      <w:r>
+        <w:rPr>
+          <w:rFonts w:ascii="Times New Roman" w:hAnsi="Times New Roman" w:cs="Times New Roman"/>
+          <w:sz w:val="24"/>
+          <w:szCs w:val="24"/>
+          <w:lang w:val="en-US"/>
+        </w:rPr>
+        <w:t xml:space="preserve">The coverage report shall </w:t>
+      </w:r>
+    </w:p>
+    <w:p>
+      <w:pPr>
+        <w:pStyle w:val="ListParagraph"/>
+        <w:numPr>
+          <w:ilvl w:val="0"/>
+          <w:numId w:val="2"/>
+        </w:numPr>
+        <w:rPr>
+          <w:rFonts w:ascii="Times New Roman" w:hAnsi="Times New Roman" w:cs="Times New Roman"/>
+          <w:sz w:val="24"/>
+          <w:szCs w:val="24"/>
+          <w:lang w:val="en-US"/>
+        </w:rPr>
+      </w:pPr>
+      <w:r>
+        <w:rPr>
+          <w:rFonts w:ascii="Times New Roman" w:hAnsi="Times New Roman" w:cs="Times New Roman"/>
+          <w:sz w:val="24"/>
+          <w:szCs w:val="24"/>
+          <w:lang w:val="en-US"/>
+        </w:rPr>
+        <w:t xml:space="preserve">The test automation framework </w:t>
+      </w:r>
+      <w:r>
+        <w:rPr>
+          <w:rFonts w:ascii="Times New Roman" w:hAnsi="Times New Roman" w:cs="Times New Roman"/>
+          <w:sz w:val="24"/>
+          <w:szCs w:val="24"/>
+          <w:lang w:val="en-US"/>
+        </w:rPr>
+        <w:t>shall</w:t>
+      </w:r>
+      <w:r>
+        <w:rPr>
+          <w:rFonts w:ascii="Times New Roman" w:hAnsi="Times New Roman" w:cs="Times New Roman"/>
+          <w:sz w:val="24"/>
+          <w:szCs w:val="24"/>
+          <w:lang w:val="en-US"/>
+        </w:rPr>
+        <w:t xml:space="preserve"> allow a test to report its result automatically</w:t>
+      </w:r>
     </w:p>
     <w:p>
       <w:pPr>
@@ -513,20 +708,16 @@
         <w:pStyle w:val="ListParagraph"/>
         <w:numPr>
           <w:ilvl w:val="1"/>
-          <w:numId w:val="1"/>
+          <w:numId w:val="5"/>
         </w:numPr>
         <w:rPr>
           <w:rFonts w:ascii="Times New Roman" w:hAnsi="Times New Roman" w:cs="Times New Roman"/>
-          <w:sz w:val="24"/>
-          <w:szCs w:val="24"/>
-          <w:lang w:val="en-US"/>
-        </w:rPr>
-      </w:pPr>
-      <w:r>
-        <w:rPr>
-          <w:rFonts w:ascii="Times New Roman" w:hAnsi="Times New Roman" w:cs="Times New Roman"/>
-          <w:sz w:val="24"/>
-          <w:szCs w:val="24"/>
+          <w:lang w:val="en-US"/>
+        </w:rPr>
+      </w:pPr>
+      <w:r>
+        <w:rPr>
+          <w:rFonts w:ascii="Times New Roman" w:hAnsi="Times New Roman" w:cs="Times New Roman"/>
           <w:lang w:val="en-US"/>
         </w:rPr>
         <w:t>You shall use SCRUM methodology to complete this project.</w:t>
@@ -537,20 +728,16 @@
         <w:pStyle w:val="ListParagraph"/>
         <w:numPr>
           <w:ilvl w:val="1"/>
-          <w:numId w:val="1"/>
+          <w:numId w:val="5"/>
         </w:numPr>
         <w:rPr>
           <w:rFonts w:ascii="Times New Roman" w:hAnsi="Times New Roman" w:cs="Times New Roman"/>
-          <w:sz w:val="24"/>
-          <w:szCs w:val="24"/>
-          <w:lang w:val="en-US"/>
-        </w:rPr>
-      </w:pPr>
-      <w:r>
-        <w:rPr>
-          <w:rFonts w:ascii="Times New Roman" w:hAnsi="Times New Roman" w:cs="Times New Roman"/>
-          <w:sz w:val="24"/>
-          <w:szCs w:val="24"/>
+          <w:lang w:val="en-US"/>
+        </w:rPr>
+      </w:pPr>
+      <w:r>
+        <w:rPr>
+          <w:rFonts w:ascii="Times New Roman" w:hAnsi="Times New Roman" w:cs="Times New Roman"/>
           <w:lang w:val="en-US"/>
         </w:rPr>
         <w:t>You</w:t>
@@ -558,8 +745,6 @@
       <w:r>
         <w:rPr>
           <w:rFonts w:ascii="Times New Roman" w:hAnsi="Times New Roman" w:cs="Times New Roman"/>
-          <w:sz w:val="24"/>
-          <w:szCs w:val="24"/>
           <w:lang w:val="en-US"/>
         </w:rPr>
         <w:t xml:space="preserve"> shall hold daily meetings with the stakeholders.</w:t>
@@ -570,20 +755,16 @@
         <w:pStyle w:val="ListParagraph"/>
         <w:numPr>
           <w:ilvl w:val="1"/>
-          <w:numId w:val="1"/>
+          <w:numId w:val="5"/>
         </w:numPr>
         <w:rPr>
           <w:rFonts w:ascii="Times New Roman" w:hAnsi="Times New Roman" w:cs="Times New Roman"/>
-          <w:sz w:val="24"/>
-          <w:szCs w:val="24"/>
-          <w:lang w:val="en-US"/>
-        </w:rPr>
-      </w:pPr>
-      <w:r>
-        <w:rPr>
-          <w:rFonts w:ascii="Times New Roman" w:hAnsi="Times New Roman" w:cs="Times New Roman"/>
-          <w:sz w:val="24"/>
-          <w:szCs w:val="24"/>
+          <w:lang w:val="en-US"/>
+        </w:rPr>
+      </w:pPr>
+      <w:r>
+        <w:rPr>
+          <w:rFonts w:ascii="Times New Roman" w:hAnsi="Times New Roman" w:cs="Times New Roman"/>
           <w:lang w:val="en-US"/>
         </w:rPr>
         <w:t xml:space="preserve">You </w:t>
@@ -591,8 +772,6 @@
       <w:r>
         <w:rPr>
           <w:rFonts w:ascii="Times New Roman" w:hAnsi="Times New Roman" w:cs="Times New Roman"/>
-          <w:sz w:val="24"/>
-          <w:szCs w:val="24"/>
           <w:lang w:val="en-US"/>
         </w:rPr>
         <w:t xml:space="preserve">shall report the progress to the stakeholders daily. </w:t>
@@ -603,20 +782,16 @@
         <w:pStyle w:val="ListParagraph"/>
         <w:numPr>
           <w:ilvl w:val="1"/>
-          <w:numId w:val="1"/>
+          <w:numId w:val="5"/>
         </w:numPr>
         <w:rPr>
           <w:rFonts w:ascii="Times New Roman" w:hAnsi="Times New Roman" w:cs="Times New Roman"/>
-          <w:sz w:val="24"/>
-          <w:szCs w:val="24"/>
-          <w:lang w:val="en-US"/>
-        </w:rPr>
-      </w:pPr>
-      <w:r>
-        <w:rPr>
-          <w:rFonts w:ascii="Times New Roman" w:hAnsi="Times New Roman" w:cs="Times New Roman"/>
-          <w:sz w:val="24"/>
-          <w:szCs w:val="24"/>
+          <w:lang w:val="en-US"/>
+        </w:rPr>
+      </w:pPr>
+      <w:r>
+        <w:rPr>
+          <w:rFonts w:ascii="Times New Roman" w:hAnsi="Times New Roman" w:cs="Times New Roman"/>
           <w:lang w:val="en-US"/>
         </w:rPr>
         <w:t xml:space="preserve">You shall maintain minimum documentation and focus </w:t>
@@ -624,8 +799,6 @@
       <w:r>
         <w:rPr>
           <w:rFonts w:ascii="Times New Roman" w:hAnsi="Times New Roman" w:cs="Times New Roman"/>
-          <w:sz w:val="24"/>
-          <w:szCs w:val="24"/>
           <w:lang w:val="en-US"/>
         </w:rPr>
         <w:t>your</w:t>
@@ -633,8 +806,6 @@
       <w:r>
         <w:rPr>
           <w:rFonts w:ascii="Times New Roman" w:hAnsi="Times New Roman" w:cs="Times New Roman"/>
-          <w:sz w:val="24"/>
-          <w:szCs w:val="24"/>
           <w:lang w:val="en-US"/>
         </w:rPr>
         <w:t xml:space="preserve"> efforts on development.</w:t>
@@ -711,20 +882,17 @@
         <w:pStyle w:val="ListParagraph"/>
         <w:numPr>
           <w:ilvl w:val="1"/>
-          <w:numId w:val="1"/>
+          <w:numId w:val="3"/>
         </w:numPr>
-        <w:rPr>
-          <w:rFonts w:ascii="Times New Roman" w:hAnsi="Times New Roman" w:cs="Times New Roman"/>
-          <w:sz w:val="24"/>
-          <w:szCs w:val="24"/>
-          <w:lang w:val="en-US"/>
-        </w:rPr>
-      </w:pPr>
-      <w:r>
-        <w:rPr>
-          <w:rFonts w:ascii="Times New Roman" w:hAnsi="Times New Roman" w:cs="Times New Roman"/>
-          <w:sz w:val="24"/>
-          <w:szCs w:val="24"/>
+        <w:ind w:left="1080"/>
+        <w:rPr>
+          <w:rFonts w:ascii="Times New Roman" w:hAnsi="Times New Roman" w:cs="Times New Roman"/>
+          <w:lang w:val="en-US"/>
+        </w:rPr>
+      </w:pPr>
+      <w:r>
+        <w:rPr>
+          <w:rFonts w:ascii="Times New Roman" w:hAnsi="Times New Roman" w:cs="Times New Roman"/>
           <w:lang w:val="en-US"/>
         </w:rPr>
         <w:t xml:space="preserve">First branch </w:t>
@@ -732,8 +900,6 @@
       <w:r>
         <w:rPr>
           <w:rFonts w:ascii="Times New Roman" w:hAnsi="Times New Roman" w:cs="Times New Roman"/>
-          <w:sz w:val="24"/>
-          <w:szCs w:val="24"/>
           <w:lang w:val="en-US"/>
         </w:rPr>
         <w:t>shall</w:t>
@@ -741,8 +907,6 @@
       <w:r>
         <w:rPr>
           <w:rFonts w:ascii="Times New Roman" w:hAnsi="Times New Roman" w:cs="Times New Roman"/>
-          <w:sz w:val="24"/>
-          <w:szCs w:val="24"/>
           <w:lang w:val="en-US"/>
         </w:rPr>
         <w:t xml:space="preserve"> be </w:t>
@@ -750,8 +914,6 @@
       <w:r>
         <w:rPr>
           <w:rFonts w:ascii="Times New Roman" w:hAnsi="Times New Roman" w:cs="Times New Roman"/>
-          <w:sz w:val="24"/>
-          <w:szCs w:val="24"/>
           <w:lang w:val="en-US"/>
         </w:rPr>
         <w:t>Master</w:t>
@@ -759,8 +921,6 @@
       <w:r>
         <w:rPr>
           <w:rFonts w:ascii="Times New Roman" w:hAnsi="Times New Roman" w:cs="Times New Roman"/>
-          <w:sz w:val="24"/>
-          <w:szCs w:val="24"/>
           <w:lang w:val="en-US"/>
         </w:rPr>
         <w:t>, that hosts the most stable release source code.</w:t>
@@ -771,20 +931,17 @@
         <w:pStyle w:val="ListParagraph"/>
         <w:numPr>
           <w:ilvl w:val="1"/>
-          <w:numId w:val="1"/>
+          <w:numId w:val="4"/>
         </w:numPr>
-        <w:rPr>
-          <w:rFonts w:ascii="Times New Roman" w:hAnsi="Times New Roman" w:cs="Times New Roman"/>
-          <w:sz w:val="24"/>
-          <w:szCs w:val="24"/>
-          <w:lang w:val="en-US"/>
-        </w:rPr>
-      </w:pPr>
-      <w:r>
-        <w:rPr>
-          <w:rFonts w:ascii="Times New Roman" w:hAnsi="Times New Roman" w:cs="Times New Roman"/>
-          <w:sz w:val="24"/>
-          <w:szCs w:val="24"/>
+        <w:ind w:left="1080"/>
+        <w:rPr>
+          <w:rFonts w:ascii="Times New Roman" w:hAnsi="Times New Roman" w:cs="Times New Roman"/>
+          <w:lang w:val="en-US"/>
+        </w:rPr>
+      </w:pPr>
+      <w:r>
+        <w:rPr>
+          <w:rFonts w:ascii="Times New Roman" w:hAnsi="Times New Roman" w:cs="Times New Roman"/>
           <w:lang w:val="en-US"/>
         </w:rPr>
         <w:t xml:space="preserve">Second branch </w:t>
@@ -792,8 +949,6 @@
       <w:r>
         <w:rPr>
           <w:rFonts w:ascii="Times New Roman" w:hAnsi="Times New Roman" w:cs="Times New Roman"/>
-          <w:sz w:val="24"/>
-          <w:szCs w:val="24"/>
           <w:lang w:val="en-US"/>
         </w:rPr>
         <w:t xml:space="preserve">shall </w:t>
@@ -801,8 +956,6 @@
       <w:r>
         <w:rPr>
           <w:rFonts w:ascii="Times New Roman" w:hAnsi="Times New Roman" w:cs="Times New Roman"/>
-          <w:sz w:val="24"/>
-          <w:szCs w:val="24"/>
           <w:lang w:val="en-US"/>
         </w:rPr>
         <w:t xml:space="preserve">be </w:t>
@@ -810,8 +963,6 @@
       <w:r>
         <w:rPr>
           <w:rFonts w:ascii="Times New Roman" w:hAnsi="Times New Roman" w:cs="Times New Roman"/>
-          <w:sz w:val="24"/>
-          <w:szCs w:val="24"/>
           <w:lang w:val="en-US"/>
         </w:rPr>
         <w:t>Beta</w:t>
@@ -819,8 +970,6 @@
       <w:r>
         <w:rPr>
           <w:rFonts w:ascii="Times New Roman" w:hAnsi="Times New Roman" w:cs="Times New Roman"/>
-          <w:sz w:val="24"/>
-          <w:szCs w:val="24"/>
           <w:lang w:val="en-US"/>
         </w:rPr>
         <w:t xml:space="preserve">, that </w:t>
@@ -828,8 +977,6 @@
       <w:r>
         <w:rPr>
           <w:rFonts w:ascii="Times New Roman" w:hAnsi="Times New Roman" w:cs="Times New Roman"/>
-          <w:sz w:val="24"/>
-          <w:szCs w:val="24"/>
           <w:lang w:val="en-US"/>
         </w:rPr>
         <w:t xml:space="preserve">shall be made available to the testers and insiders who shall use this </w:t>
@@ -837,8 +984,6 @@
       <w:r>
         <w:rPr>
           <w:rFonts w:ascii="Times New Roman" w:hAnsi="Times New Roman" w:cs="Times New Roman"/>
-          <w:sz w:val="24"/>
-          <w:szCs w:val="24"/>
           <w:lang w:val="en-US"/>
         </w:rPr>
         <w:t>for testing.</w:t>
@@ -849,20 +994,17 @@
         <w:pStyle w:val="ListParagraph"/>
         <w:numPr>
           <w:ilvl w:val="1"/>
-          <w:numId w:val="1"/>
+          <w:numId w:val="4"/>
         </w:numPr>
-        <w:rPr>
-          <w:rFonts w:ascii="Times New Roman" w:hAnsi="Times New Roman" w:cs="Times New Roman"/>
-          <w:sz w:val="24"/>
-          <w:szCs w:val="24"/>
-          <w:lang w:val="en-US"/>
-        </w:rPr>
-      </w:pPr>
-      <w:r>
-        <w:rPr>
-          <w:rFonts w:ascii="Times New Roman" w:hAnsi="Times New Roman" w:cs="Times New Roman"/>
-          <w:sz w:val="24"/>
-          <w:szCs w:val="24"/>
+        <w:ind w:left="1080"/>
+        <w:rPr>
+          <w:rFonts w:ascii="Times New Roman" w:hAnsi="Times New Roman" w:cs="Times New Roman"/>
+          <w:lang w:val="en-US"/>
+        </w:rPr>
+      </w:pPr>
+      <w:r>
+        <w:rPr>
+          <w:rFonts w:ascii="Times New Roman" w:hAnsi="Times New Roman" w:cs="Times New Roman"/>
           <w:lang w:val="en-US"/>
         </w:rPr>
         <w:t xml:space="preserve">Third Branch </w:t>
@@ -870,8 +1012,6 @@
       <w:r>
         <w:rPr>
           <w:rFonts w:ascii="Times New Roman" w:hAnsi="Times New Roman" w:cs="Times New Roman"/>
-          <w:sz w:val="24"/>
-          <w:szCs w:val="24"/>
           <w:lang w:val="en-US"/>
         </w:rPr>
         <w:t xml:space="preserve">shall </w:t>
@@ -879,8 +1019,6 @@
       <w:r>
         <w:rPr>
           <w:rFonts w:ascii="Times New Roman" w:hAnsi="Times New Roman" w:cs="Times New Roman"/>
-          <w:sz w:val="24"/>
-          <w:szCs w:val="24"/>
           <w:lang w:val="en-US"/>
         </w:rPr>
         <w:t>be called Hotfix, which will be used to quickly patch critical issues.</w:t>
@@ -891,20 +1029,17 @@
         <w:pStyle w:val="ListParagraph"/>
         <w:numPr>
           <w:ilvl w:val="1"/>
-          <w:numId w:val="1"/>
+          <w:numId w:val="4"/>
         </w:numPr>
-        <w:rPr>
-          <w:rFonts w:ascii="Times New Roman" w:hAnsi="Times New Roman" w:cs="Times New Roman"/>
-          <w:sz w:val="24"/>
-          <w:szCs w:val="24"/>
-          <w:lang w:val="en-US"/>
-        </w:rPr>
-      </w:pPr>
-      <w:r>
-        <w:rPr>
-          <w:rFonts w:ascii="Times New Roman" w:hAnsi="Times New Roman" w:cs="Times New Roman"/>
-          <w:sz w:val="24"/>
-          <w:szCs w:val="24"/>
+        <w:ind w:left="1080"/>
+        <w:rPr>
+          <w:rFonts w:ascii="Times New Roman" w:hAnsi="Times New Roman" w:cs="Times New Roman"/>
+          <w:lang w:val="en-US"/>
+        </w:rPr>
+      </w:pPr>
+      <w:r>
+        <w:rPr>
+          <w:rFonts w:ascii="Times New Roman" w:hAnsi="Times New Roman" w:cs="Times New Roman"/>
           <w:lang w:val="en-US"/>
         </w:rPr>
         <w:t xml:space="preserve">Fourth branch </w:t>
@@ -912,8 +1047,6 @@
       <w:r>
         <w:rPr>
           <w:rFonts w:ascii="Times New Roman" w:hAnsi="Times New Roman" w:cs="Times New Roman"/>
-          <w:sz w:val="24"/>
-          <w:szCs w:val="24"/>
           <w:lang w:val="en-US"/>
         </w:rPr>
         <w:t>shall be called Features, which shall contain the code with newly introduced features.</w:t>
@@ -924,6 +1057,27 @@
         <w:pStyle w:val="ListParagraph"/>
         <w:numPr>
           <w:ilvl w:val="1"/>
+          <w:numId w:val="4"/>
+        </w:numPr>
+        <w:ind w:left="1080"/>
+        <w:rPr>
+          <w:rFonts w:ascii="Times New Roman" w:hAnsi="Times New Roman" w:cs="Times New Roman"/>
+          <w:lang w:val="en-US"/>
+        </w:rPr>
+      </w:pPr>
+      <w:r>
+        <w:rPr>
+          <w:rFonts w:ascii="Times New Roman" w:hAnsi="Times New Roman" w:cs="Times New Roman"/>
+          <w:lang w:val="en-US"/>
+        </w:rPr>
+        <w:t xml:space="preserve">Fifth branch shall be Releases, which shall be used to issue releases to the users. </w:t>
+      </w:r>
+    </w:p>
+    <w:p>
+      <w:pPr>
+        <w:pStyle w:val="ListParagraph"/>
+        <w:numPr>
+          <w:ilvl w:val="0"/>
           <w:numId w:val="1"/>
         </w:numPr>
         <w:rPr>
@@ -940,7 +1094,231 @@
           <w:szCs w:val="24"/>
           <w:lang w:val="en-US"/>
         </w:rPr>
-        <w:t xml:space="preserve">Fifth branch shall be Releases, which shall be used to issue releases to the users. </w:t>
+        <w:t>You shall use GitHub Issues to assign tasks as well as manage schedule of the project.</w:t>
+      </w:r>
+    </w:p>
+    <w:p>
+      <w:pPr>
+        <w:ind w:firstLine="720"/>
+        <w:rPr>
+          <w:rFonts w:ascii="Times New Roman" w:hAnsi="Times New Roman" w:cs="Times New Roman"/>
+          <w:sz w:val="24"/>
+          <w:szCs w:val="24"/>
+          <w:lang w:val="en-US"/>
+        </w:rPr>
+      </w:pPr>
+      <w:r>
+        <w:rPr>
+          <w:rFonts w:ascii="Times New Roman" w:hAnsi="Times New Roman" w:cs="Times New Roman"/>
+          <w:sz w:val="24"/>
+          <w:szCs w:val="24"/>
+          <w:lang w:val="en-US"/>
+        </w:rPr>
+        <w:t xml:space="preserve">4.1 </w:t>
+      </w:r>
+      <w:r>
+        <w:rPr>
+          <w:rFonts w:ascii="Times New Roman" w:hAnsi="Times New Roman" w:cs="Times New Roman"/>
+          <w:sz w:val="24"/>
+          <w:szCs w:val="24"/>
+          <w:lang w:val="en-US"/>
+        </w:rPr>
+        <w:t>You shall use 6 types of Issue labels to differentiate them</w:t>
+      </w:r>
+    </w:p>
+    <w:p>
+      <w:pPr>
+        <w:ind w:left="900" w:firstLine="270"/>
+        <w:rPr>
+          <w:rFonts w:ascii="Times New Roman" w:hAnsi="Times New Roman" w:cs="Times New Roman"/>
+          <w:sz w:val="24"/>
+          <w:szCs w:val="24"/>
+          <w:lang w:val="en-US"/>
+        </w:rPr>
+      </w:pPr>
+      <w:r>
+        <w:rPr>
+          <w:rFonts w:ascii="Times New Roman" w:hAnsi="Times New Roman" w:cs="Times New Roman"/>
+          <w:sz w:val="24"/>
+          <w:szCs w:val="24"/>
+          <w:lang w:val="en-US"/>
+        </w:rPr>
+        <w:t xml:space="preserve">4.1.1 </w:t>
+      </w:r>
+      <w:r>
+        <w:rPr>
+          <w:rFonts w:ascii="Times New Roman" w:hAnsi="Times New Roman" w:cs="Times New Roman"/>
+          <w:sz w:val="24"/>
+          <w:szCs w:val="24"/>
+          <w:lang w:val="en-US"/>
+        </w:rPr>
+        <w:t>Urgent, for critical issues</w:t>
+      </w:r>
+    </w:p>
+    <w:p>
+      <w:pPr>
+        <w:ind w:left="900" w:firstLine="270"/>
+        <w:rPr>
+          <w:rFonts w:ascii="Times New Roman" w:hAnsi="Times New Roman" w:cs="Times New Roman"/>
+          <w:sz w:val="24"/>
+          <w:szCs w:val="24"/>
+          <w:lang w:val="en-US"/>
+        </w:rPr>
+      </w:pPr>
+      <w:r>
+        <w:rPr>
+          <w:rFonts w:ascii="Times New Roman" w:hAnsi="Times New Roman" w:cs="Times New Roman"/>
+          <w:sz w:val="24"/>
+          <w:szCs w:val="24"/>
+          <w:lang w:val="en-US"/>
+        </w:rPr>
+        <w:t xml:space="preserve">4.1.2 </w:t>
+      </w:r>
+      <w:r>
+        <w:rPr>
+          <w:rFonts w:ascii="Times New Roman" w:hAnsi="Times New Roman" w:cs="Times New Roman"/>
+          <w:sz w:val="24"/>
+          <w:szCs w:val="24"/>
+          <w:lang w:val="en-US"/>
+        </w:rPr>
+        <w:t>Documentation, to document progress</w:t>
+      </w:r>
+    </w:p>
+    <w:p>
+      <w:pPr>
+        <w:ind w:left="900" w:firstLine="270"/>
+        <w:rPr>
+          <w:rFonts w:ascii="Times New Roman" w:hAnsi="Times New Roman" w:cs="Times New Roman"/>
+          <w:sz w:val="24"/>
+          <w:szCs w:val="24"/>
+          <w:lang w:val="en-US"/>
+        </w:rPr>
+      </w:pPr>
+      <w:r>
+        <w:rPr>
+          <w:rFonts w:ascii="Times New Roman" w:hAnsi="Times New Roman" w:cs="Times New Roman"/>
+          <w:sz w:val="24"/>
+          <w:szCs w:val="24"/>
+          <w:lang w:val="en-US"/>
+        </w:rPr>
+        <w:t xml:space="preserve">4.1.3 </w:t>
+      </w:r>
+      <w:r>
+        <w:rPr>
+          <w:rFonts w:ascii="Times New Roman" w:hAnsi="Times New Roman" w:cs="Times New Roman"/>
+          <w:sz w:val="24"/>
+          <w:szCs w:val="24"/>
+          <w:lang w:val="en-US"/>
+        </w:rPr>
+        <w:t>Duplicate, to prevent redundancy</w:t>
+      </w:r>
+    </w:p>
+    <w:p>
+      <w:pPr>
+        <w:ind w:left="1710" w:hanging="540"/>
+        <w:rPr>
+          <w:rFonts w:ascii="Times New Roman" w:hAnsi="Times New Roman" w:cs="Times New Roman"/>
+          <w:sz w:val="24"/>
+          <w:szCs w:val="24"/>
+          <w:lang w:val="en-US"/>
+        </w:rPr>
+      </w:pPr>
+      <w:r>
+        <w:rPr>
+          <w:rFonts w:ascii="Times New Roman" w:hAnsi="Times New Roman" w:cs="Times New Roman"/>
+          <w:sz w:val="24"/>
+          <w:szCs w:val="24"/>
+          <w:lang w:val="en-US"/>
+        </w:rPr>
+        <w:t xml:space="preserve">4.1.4 </w:t>
+      </w:r>
+      <w:r>
+        <w:rPr>
+          <w:rFonts w:ascii="Times New Roman" w:hAnsi="Times New Roman" w:cs="Times New Roman"/>
+          <w:sz w:val="24"/>
+          <w:szCs w:val="24"/>
+          <w:lang w:val="en-US"/>
+        </w:rPr>
+        <w:t xml:space="preserve">Enhancement, </w:t>
+      </w:r>
+      <w:r>
+        <w:rPr>
+          <w:rFonts w:ascii="Times New Roman" w:hAnsi="Times New Roman" w:cs="Times New Roman"/>
+          <w:sz w:val="24"/>
+          <w:szCs w:val="24"/>
+          <w:lang w:val="en-US"/>
+        </w:rPr>
+        <w:t>to mark a feature that, while not necessary, would be a good addition to the project</w:t>
+      </w:r>
+    </w:p>
+    <w:p>
+      <w:pPr>
+        <w:ind w:left="900" w:firstLine="270"/>
+        <w:rPr>
+          <w:rFonts w:ascii="Times New Roman" w:hAnsi="Times New Roman" w:cs="Times New Roman"/>
+          <w:sz w:val="24"/>
+          <w:szCs w:val="24"/>
+          <w:lang w:val="en-US"/>
+        </w:rPr>
+      </w:pPr>
+      <w:r>
+        <w:rPr>
+          <w:rFonts w:ascii="Times New Roman" w:hAnsi="Times New Roman" w:cs="Times New Roman"/>
+          <w:sz w:val="24"/>
+          <w:szCs w:val="24"/>
+          <w:lang w:val="en-US"/>
+        </w:rPr>
+        <w:t xml:space="preserve">4.1.5 </w:t>
+      </w:r>
+      <w:r>
+        <w:rPr>
+          <w:rFonts w:ascii="Times New Roman" w:hAnsi="Times New Roman" w:cs="Times New Roman"/>
+          <w:sz w:val="24"/>
+          <w:szCs w:val="24"/>
+          <w:lang w:val="en-US"/>
+        </w:rPr>
+        <w:t xml:space="preserve">Question, to request for further information regarding the issue </w:t>
+      </w:r>
+    </w:p>
+    <w:p>
+      <w:pPr>
+        <w:ind w:left="900" w:firstLine="270"/>
+        <w:rPr>
+          <w:rFonts w:ascii="Times New Roman" w:hAnsi="Times New Roman" w:cs="Times New Roman"/>
+          <w:sz w:val="24"/>
+          <w:szCs w:val="24"/>
+          <w:lang w:val="en-US"/>
+        </w:rPr>
+      </w:pPr>
+      <w:r>
+        <w:rPr>
+          <w:rFonts w:ascii="Times New Roman" w:hAnsi="Times New Roman" w:cs="Times New Roman"/>
+          <w:sz w:val="24"/>
+          <w:szCs w:val="24"/>
+          <w:lang w:val="en-US"/>
+        </w:rPr>
+        <w:lastRenderedPageBreak/>
+        <w:t xml:space="preserve">4.1.6 </w:t>
+      </w:r>
+      <w:proofErr w:type="spellStart"/>
+      <w:r>
+        <w:rPr>
+          <w:rFonts w:ascii="Times New Roman" w:hAnsi="Times New Roman" w:cs="Times New Roman"/>
+          <w:sz w:val="24"/>
+          <w:szCs w:val="24"/>
+          <w:lang w:val="en-US"/>
+        </w:rPr>
+        <w:t>Wontfix</w:t>
+      </w:r>
+      <w:proofErr w:type="spellEnd"/>
+      <w:r>
+        <w:rPr>
+          <w:rFonts w:ascii="Times New Roman" w:hAnsi="Times New Roman" w:cs="Times New Roman"/>
+          <w:sz w:val="24"/>
+          <w:szCs w:val="24"/>
+          <w:lang w:val="en-US"/>
+        </w:rPr>
+        <w:t>, to mark an issue that won’t be worked upon for the time being</w:t>
       </w:r>
     </w:p>
     <w:sectPr>
@@ -958,7 +1336,7 @@
   <w:abstractNum w:abstractNumId="0" w15:restartNumberingAfterBreak="0">
     <w:nsid w:val="054309AF"/>
     <w:multiLevelType w:val="hybridMultilevel"/>
-    <w:tmpl w:val="782CCF4C"/>
+    <w:tmpl w:val="C5B08BF6"/>
     <w:lvl w:ilvl="0" w:tplc="2000000F">
       <w:start w:val="1"/>
       <w:numFmt w:val="decimal"/>
@@ -977,7 +1355,7 @@
         <w:ind w:left="1440" w:hanging="360"/>
       </w:pPr>
     </w:lvl>
-    <w:lvl w:ilvl="2" w:tplc="2000001B" w:tentative="1">
+    <w:lvl w:ilvl="2" w:tplc="2000001B">
       <w:start w:val="1"/>
       <w:numFmt w:val="lowerRoman"/>
       <w:lvlText w:val="%3."/>
@@ -1042,6 +1420,119 @@
     </w:lvl>
   </w:abstractNum>
   <w:abstractNum w:abstractNumId="1" w15:restartNumberingAfterBreak="0">
+    <w:nsid w:val="0A3B3CE0"/>
+    <w:multiLevelType w:val="multilevel"/>
+    <w:tmpl w:val="D8C81A6C"/>
+    <w:lvl w:ilvl="0">
+      <w:start w:val="4"/>
+      <w:numFmt w:val="decimal"/>
+      <w:lvlText w:val="%1"/>
+      <w:lvlJc w:val="left"/>
+      <w:pPr>
+        <w:ind w:left="360" w:hanging="360"/>
+      </w:pPr>
+      <w:rPr>
+        <w:rFonts w:hint="default"/>
+      </w:rPr>
+    </w:lvl>
+    <w:lvl w:ilvl="1">
+      <w:start w:val="1"/>
+      <w:numFmt w:val="decimal"/>
+      <w:lvlText w:val="%1.%2"/>
+      <w:lvlJc w:val="left"/>
+      <w:pPr>
+        <w:ind w:left="360" w:hanging="360"/>
+      </w:pPr>
+      <w:rPr>
+        <w:rFonts w:hint="default"/>
+      </w:rPr>
+    </w:lvl>
+    <w:lvl w:ilvl="2">
+      <w:start w:val="1"/>
+      <w:numFmt w:val="decimal"/>
+      <w:lvlText w:val="%1.%2.%3"/>
+      <w:lvlJc w:val="left"/>
+      <w:pPr>
+        <w:ind w:left="720" w:hanging="720"/>
+      </w:pPr>
+      <w:rPr>
+        <w:rFonts w:hint="default"/>
+      </w:rPr>
+    </w:lvl>
+    <w:lvl w:ilvl="3">
+      <w:start w:val="1"/>
+      <w:numFmt w:val="decimal"/>
+      <w:lvlText w:val="%1.%2.%3.%4"/>
+      <w:lvlJc w:val="left"/>
+      <w:pPr>
+        <w:ind w:left="720" w:hanging="720"/>
+      </w:pPr>
+      <w:rPr>
+        <w:rFonts w:hint="default"/>
+      </w:rPr>
+    </w:lvl>
+    <w:lvl w:ilvl="4">
+      <w:start w:val="1"/>
+      <w:numFmt w:val="decimal"/>
+      <w:lvlText w:val="%1.%2.%3.%4.%5"/>
+      <w:lvlJc w:val="left"/>
+      <w:pPr>
+        <w:ind w:left="1080" w:hanging="1080"/>
+      </w:pPr>
+      <w:rPr>
+        <w:rFonts w:hint="default"/>
+      </w:rPr>
+    </w:lvl>
+    <w:lvl w:ilvl="5">
+      <w:start w:val="1"/>
+      <w:numFmt w:val="decimal"/>
+      <w:lvlText w:val="%1.%2.%3.%4.%5.%6"/>
+      <w:lvlJc w:val="left"/>
+      <w:pPr>
+        <w:ind w:left="1080" w:hanging="1080"/>
+      </w:pPr>
+      <w:rPr>
+        <w:rFonts w:hint="default"/>
+      </w:rPr>
+    </w:lvl>
+    <w:lvl w:ilvl="6">
+      <w:start w:val="1"/>
+      <w:numFmt w:val="decimal"/>
+      <w:lvlText w:val="%1.%2.%3.%4.%5.%6.%7"/>
+      <w:lvlJc w:val="left"/>
+      <w:pPr>
+        <w:ind w:left="1440" w:hanging="1440"/>
+      </w:pPr>
+      <w:rPr>
+        <w:rFonts w:hint="default"/>
+      </w:rPr>
+    </w:lvl>
+    <w:lvl w:ilvl="7">
+      <w:start w:val="1"/>
+      <w:numFmt w:val="decimal"/>
+      <w:lvlText w:val="%1.%2.%3.%4.%5.%6.%7.%8"/>
+      <w:lvlJc w:val="left"/>
+      <w:pPr>
+        <w:ind w:left="1440" w:hanging="1440"/>
+      </w:pPr>
+      <w:rPr>
+        <w:rFonts w:hint="default"/>
+      </w:rPr>
+    </w:lvl>
+    <w:lvl w:ilvl="8">
+      <w:start w:val="1"/>
+      <w:numFmt w:val="decimal"/>
+      <w:lvlText w:val="%1.%2.%3.%4.%5.%6.%7.%8.%9"/>
+      <w:lvlJc w:val="left"/>
+      <w:pPr>
+        <w:ind w:left="1800" w:hanging="1800"/>
+      </w:pPr>
+      <w:rPr>
+        <w:rFonts w:hint="default"/>
+      </w:rPr>
+    </w:lvl>
+  </w:abstractNum>
+  <w:abstractNum w:abstractNumId="2" w15:restartNumberingAfterBreak="0">
     <w:nsid w:val="0E895F75"/>
     <w:multiLevelType w:val="hybridMultilevel"/>
     <w:tmpl w:val="8E4432B0"/>
@@ -1054,7 +1545,7 @@
         <w:ind w:left="720" w:hanging="360"/>
       </w:pPr>
     </w:lvl>
-    <w:lvl w:ilvl="1" w:tplc="20000019" w:tentative="1">
+    <w:lvl w:ilvl="1" w:tplc="20000019">
       <w:start w:val="1"/>
       <w:numFmt w:val="lowerLetter"/>
       <w:lvlText w:val="%2."/>
@@ -1125,13 +1616,480 @@
       <w:pPr>
         <w:ind w:left="6480" w:hanging="180"/>
       </w:pPr>
+    </w:lvl>
+  </w:abstractNum>
+  <w:abstractNum w:abstractNumId="3" w15:restartNumberingAfterBreak="0">
+    <w:nsid w:val="1F900733"/>
+    <w:multiLevelType w:val="multilevel"/>
+    <w:tmpl w:val="D8C81A6C"/>
+    <w:lvl w:ilvl="0">
+      <w:start w:val="4"/>
+      <w:numFmt w:val="decimal"/>
+      <w:lvlText w:val="%1"/>
+      <w:lvlJc w:val="left"/>
+      <w:pPr>
+        <w:ind w:left="360" w:hanging="360"/>
+      </w:pPr>
+      <w:rPr>
+        <w:rFonts w:hint="default"/>
+      </w:rPr>
+    </w:lvl>
+    <w:lvl w:ilvl="1">
+      <w:start w:val="1"/>
+      <w:numFmt w:val="decimal"/>
+      <w:lvlText w:val="%1.%2"/>
+      <w:lvlJc w:val="left"/>
+      <w:pPr>
+        <w:ind w:left="360" w:hanging="360"/>
+      </w:pPr>
+      <w:rPr>
+        <w:rFonts w:hint="default"/>
+      </w:rPr>
+    </w:lvl>
+    <w:lvl w:ilvl="2">
+      <w:start w:val="1"/>
+      <w:numFmt w:val="decimal"/>
+      <w:lvlText w:val="%1.%2.%3"/>
+      <w:lvlJc w:val="left"/>
+      <w:pPr>
+        <w:ind w:left="720" w:hanging="720"/>
+      </w:pPr>
+      <w:rPr>
+        <w:rFonts w:hint="default"/>
+      </w:rPr>
+    </w:lvl>
+    <w:lvl w:ilvl="3">
+      <w:start w:val="1"/>
+      <w:numFmt w:val="decimal"/>
+      <w:lvlText w:val="%1.%2.%3.%4"/>
+      <w:lvlJc w:val="left"/>
+      <w:pPr>
+        <w:ind w:left="720" w:hanging="720"/>
+      </w:pPr>
+      <w:rPr>
+        <w:rFonts w:hint="default"/>
+      </w:rPr>
+    </w:lvl>
+    <w:lvl w:ilvl="4">
+      <w:start w:val="1"/>
+      <w:numFmt w:val="decimal"/>
+      <w:lvlText w:val="%1.%2.%3.%4.%5"/>
+      <w:lvlJc w:val="left"/>
+      <w:pPr>
+        <w:ind w:left="1080" w:hanging="1080"/>
+      </w:pPr>
+      <w:rPr>
+        <w:rFonts w:hint="default"/>
+      </w:rPr>
+    </w:lvl>
+    <w:lvl w:ilvl="5">
+      <w:start w:val="1"/>
+      <w:numFmt w:val="decimal"/>
+      <w:lvlText w:val="%1.%2.%3.%4.%5.%6"/>
+      <w:lvlJc w:val="left"/>
+      <w:pPr>
+        <w:ind w:left="1080" w:hanging="1080"/>
+      </w:pPr>
+      <w:rPr>
+        <w:rFonts w:hint="default"/>
+      </w:rPr>
+    </w:lvl>
+    <w:lvl w:ilvl="6">
+      <w:start w:val="1"/>
+      <w:numFmt w:val="decimal"/>
+      <w:lvlText w:val="%1.%2.%3.%4.%5.%6.%7"/>
+      <w:lvlJc w:val="left"/>
+      <w:pPr>
+        <w:ind w:left="1440" w:hanging="1440"/>
+      </w:pPr>
+      <w:rPr>
+        <w:rFonts w:hint="default"/>
+      </w:rPr>
+    </w:lvl>
+    <w:lvl w:ilvl="7">
+      <w:start w:val="1"/>
+      <w:numFmt w:val="decimal"/>
+      <w:lvlText w:val="%1.%2.%3.%4.%5.%6.%7.%8"/>
+      <w:lvlJc w:val="left"/>
+      <w:pPr>
+        <w:ind w:left="1440" w:hanging="1440"/>
+      </w:pPr>
+      <w:rPr>
+        <w:rFonts w:hint="default"/>
+      </w:rPr>
+    </w:lvl>
+    <w:lvl w:ilvl="8">
+      <w:start w:val="1"/>
+      <w:numFmt w:val="decimal"/>
+      <w:lvlText w:val="%1.%2.%3.%4.%5.%6.%7.%8.%9"/>
+      <w:lvlJc w:val="left"/>
+      <w:pPr>
+        <w:ind w:left="1800" w:hanging="1800"/>
+      </w:pPr>
+      <w:rPr>
+        <w:rFonts w:hint="default"/>
+      </w:rPr>
+    </w:lvl>
+  </w:abstractNum>
+  <w:abstractNum w:abstractNumId="4" w15:restartNumberingAfterBreak="0">
+    <w:nsid w:val="344E4AD3"/>
+    <w:multiLevelType w:val="multilevel"/>
+    <w:tmpl w:val="D8C81A6C"/>
+    <w:lvl w:ilvl="0">
+      <w:start w:val="3"/>
+      <w:numFmt w:val="decimal"/>
+      <w:lvlText w:val="%1"/>
+      <w:lvlJc w:val="left"/>
+      <w:pPr>
+        <w:ind w:left="360" w:hanging="360"/>
+      </w:pPr>
+      <w:rPr>
+        <w:rFonts w:hint="default"/>
+      </w:rPr>
+    </w:lvl>
+    <w:lvl w:ilvl="1">
+      <w:start w:val="2"/>
+      <w:numFmt w:val="decimal"/>
+      <w:lvlText w:val="%1.%2"/>
+      <w:lvlJc w:val="left"/>
+      <w:pPr>
+        <w:ind w:left="360" w:hanging="360"/>
+      </w:pPr>
+      <w:rPr>
+        <w:rFonts w:hint="default"/>
+      </w:rPr>
+    </w:lvl>
+    <w:lvl w:ilvl="2">
+      <w:start w:val="1"/>
+      <w:numFmt w:val="decimal"/>
+      <w:lvlText w:val="%1.%2.%3"/>
+      <w:lvlJc w:val="left"/>
+      <w:pPr>
+        <w:ind w:left="720" w:hanging="720"/>
+      </w:pPr>
+      <w:rPr>
+        <w:rFonts w:hint="default"/>
+      </w:rPr>
+    </w:lvl>
+    <w:lvl w:ilvl="3">
+      <w:start w:val="1"/>
+      <w:numFmt w:val="decimal"/>
+      <w:lvlText w:val="%1.%2.%3.%4"/>
+      <w:lvlJc w:val="left"/>
+      <w:pPr>
+        <w:ind w:left="720" w:hanging="720"/>
+      </w:pPr>
+      <w:rPr>
+        <w:rFonts w:hint="default"/>
+      </w:rPr>
+    </w:lvl>
+    <w:lvl w:ilvl="4">
+      <w:start w:val="1"/>
+      <w:numFmt w:val="decimal"/>
+      <w:lvlText w:val="%1.%2.%3.%4.%5"/>
+      <w:lvlJc w:val="left"/>
+      <w:pPr>
+        <w:ind w:left="1080" w:hanging="1080"/>
+      </w:pPr>
+      <w:rPr>
+        <w:rFonts w:hint="default"/>
+      </w:rPr>
+    </w:lvl>
+    <w:lvl w:ilvl="5">
+      <w:start w:val="1"/>
+      <w:numFmt w:val="decimal"/>
+      <w:lvlText w:val="%1.%2.%3.%4.%5.%6"/>
+      <w:lvlJc w:val="left"/>
+      <w:pPr>
+        <w:ind w:left="1080" w:hanging="1080"/>
+      </w:pPr>
+      <w:rPr>
+        <w:rFonts w:hint="default"/>
+      </w:rPr>
+    </w:lvl>
+    <w:lvl w:ilvl="6">
+      <w:start w:val="1"/>
+      <w:numFmt w:val="decimal"/>
+      <w:lvlText w:val="%1.%2.%3.%4.%5.%6.%7"/>
+      <w:lvlJc w:val="left"/>
+      <w:pPr>
+        <w:ind w:left="1440" w:hanging="1440"/>
+      </w:pPr>
+      <w:rPr>
+        <w:rFonts w:hint="default"/>
+      </w:rPr>
+    </w:lvl>
+    <w:lvl w:ilvl="7">
+      <w:start w:val="1"/>
+      <w:numFmt w:val="decimal"/>
+      <w:lvlText w:val="%1.%2.%3.%4.%5.%6.%7.%8"/>
+      <w:lvlJc w:val="left"/>
+      <w:pPr>
+        <w:ind w:left="1440" w:hanging="1440"/>
+      </w:pPr>
+      <w:rPr>
+        <w:rFonts w:hint="default"/>
+      </w:rPr>
+    </w:lvl>
+    <w:lvl w:ilvl="8">
+      <w:start w:val="1"/>
+      <w:numFmt w:val="decimal"/>
+      <w:lvlText w:val="%1.%2.%3.%4.%5.%6.%7.%8.%9"/>
+      <w:lvlJc w:val="left"/>
+      <w:pPr>
+        <w:ind w:left="1800" w:hanging="1800"/>
+      </w:pPr>
+      <w:rPr>
+        <w:rFonts w:hint="default"/>
+      </w:rPr>
+    </w:lvl>
+  </w:abstractNum>
+  <w:abstractNum w:abstractNumId="5" w15:restartNumberingAfterBreak="0">
+    <w:nsid w:val="6F55673D"/>
+    <w:multiLevelType w:val="multilevel"/>
+    <w:tmpl w:val="B2923296"/>
+    <w:lvl w:ilvl="0">
+      <w:start w:val="1"/>
+      <w:numFmt w:val="decimal"/>
+      <w:lvlText w:val="%1"/>
+      <w:lvlJc w:val="left"/>
+      <w:pPr>
+        <w:ind w:left="360" w:hanging="360"/>
+      </w:pPr>
+      <w:rPr>
+        <w:rFonts w:hint="default"/>
+      </w:rPr>
+    </w:lvl>
+    <w:lvl w:ilvl="1">
+      <w:start w:val="1"/>
+      <w:numFmt w:val="decimal"/>
+      <w:lvlText w:val="%1.%2"/>
+      <w:lvlJc w:val="left"/>
+      <w:pPr>
+        <w:ind w:left="1080" w:hanging="360"/>
+      </w:pPr>
+      <w:rPr>
+        <w:rFonts w:hint="default"/>
+      </w:rPr>
+    </w:lvl>
+    <w:lvl w:ilvl="2">
+      <w:start w:val="1"/>
+      <w:numFmt w:val="decimal"/>
+      <w:lvlText w:val="%1.%2.%3"/>
+      <w:lvlJc w:val="left"/>
+      <w:pPr>
+        <w:ind w:left="2160" w:hanging="720"/>
+      </w:pPr>
+      <w:rPr>
+        <w:rFonts w:hint="default"/>
+      </w:rPr>
+    </w:lvl>
+    <w:lvl w:ilvl="3">
+      <w:start w:val="1"/>
+      <w:numFmt w:val="decimal"/>
+      <w:lvlText w:val="%1.%2.%3.%4"/>
+      <w:lvlJc w:val="left"/>
+      <w:pPr>
+        <w:ind w:left="2880" w:hanging="720"/>
+      </w:pPr>
+      <w:rPr>
+        <w:rFonts w:hint="default"/>
+      </w:rPr>
+    </w:lvl>
+    <w:lvl w:ilvl="4">
+      <w:start w:val="1"/>
+      <w:numFmt w:val="decimal"/>
+      <w:lvlText w:val="%1.%2.%3.%4.%5"/>
+      <w:lvlJc w:val="left"/>
+      <w:pPr>
+        <w:ind w:left="3960" w:hanging="1080"/>
+      </w:pPr>
+      <w:rPr>
+        <w:rFonts w:hint="default"/>
+      </w:rPr>
+    </w:lvl>
+    <w:lvl w:ilvl="5">
+      <w:start w:val="1"/>
+      <w:numFmt w:val="decimal"/>
+      <w:lvlText w:val="%1.%2.%3.%4.%5.%6"/>
+      <w:lvlJc w:val="left"/>
+      <w:pPr>
+        <w:ind w:left="4680" w:hanging="1080"/>
+      </w:pPr>
+      <w:rPr>
+        <w:rFonts w:hint="default"/>
+      </w:rPr>
+    </w:lvl>
+    <w:lvl w:ilvl="6">
+      <w:start w:val="1"/>
+      <w:numFmt w:val="decimal"/>
+      <w:lvlText w:val="%1.%2.%3.%4.%5.%6.%7"/>
+      <w:lvlJc w:val="left"/>
+      <w:pPr>
+        <w:ind w:left="5760" w:hanging="1440"/>
+      </w:pPr>
+      <w:rPr>
+        <w:rFonts w:hint="default"/>
+      </w:rPr>
+    </w:lvl>
+    <w:lvl w:ilvl="7">
+      <w:start w:val="1"/>
+      <w:numFmt w:val="decimal"/>
+      <w:lvlText w:val="%1.%2.%3.%4.%5.%6.%7.%8"/>
+      <w:lvlJc w:val="left"/>
+      <w:pPr>
+        <w:ind w:left="6480" w:hanging="1440"/>
+      </w:pPr>
+      <w:rPr>
+        <w:rFonts w:hint="default"/>
+      </w:rPr>
+    </w:lvl>
+    <w:lvl w:ilvl="8">
+      <w:start w:val="1"/>
+      <w:numFmt w:val="decimal"/>
+      <w:lvlText w:val="%1.%2.%3.%4.%5.%6.%7.%8.%9"/>
+      <w:lvlJc w:val="left"/>
+      <w:pPr>
+        <w:ind w:left="7200" w:hanging="1440"/>
+      </w:pPr>
+      <w:rPr>
+        <w:rFonts w:hint="default"/>
+      </w:rPr>
+    </w:lvl>
+  </w:abstractNum>
+  <w:abstractNum w:abstractNumId="6" w15:restartNumberingAfterBreak="0">
+    <w:nsid w:val="7B2A49AB"/>
+    <w:multiLevelType w:val="multilevel"/>
+    <w:tmpl w:val="35042E12"/>
+    <w:lvl w:ilvl="0">
+      <w:start w:val="3"/>
+      <w:numFmt w:val="decimal"/>
+      <w:lvlText w:val="%1"/>
+      <w:lvlJc w:val="left"/>
+      <w:pPr>
+        <w:ind w:left="360" w:hanging="360"/>
+      </w:pPr>
+      <w:rPr>
+        <w:rFonts w:hint="default"/>
+      </w:rPr>
+    </w:lvl>
+    <w:lvl w:ilvl="1">
+      <w:start w:val="1"/>
+      <w:numFmt w:val="decimal"/>
+      <w:lvlText w:val="%1.%2"/>
+      <w:lvlJc w:val="left"/>
+      <w:pPr>
+        <w:ind w:left="360" w:hanging="360"/>
+      </w:pPr>
+      <w:rPr>
+        <w:rFonts w:hint="default"/>
+      </w:rPr>
+    </w:lvl>
+    <w:lvl w:ilvl="2">
+      <w:start w:val="1"/>
+      <w:numFmt w:val="decimal"/>
+      <w:lvlText w:val="%1.%2.%3"/>
+      <w:lvlJc w:val="left"/>
+      <w:pPr>
+        <w:ind w:left="720" w:hanging="720"/>
+      </w:pPr>
+      <w:rPr>
+        <w:rFonts w:hint="default"/>
+      </w:rPr>
+    </w:lvl>
+    <w:lvl w:ilvl="3">
+      <w:start w:val="1"/>
+      <w:numFmt w:val="decimal"/>
+      <w:lvlText w:val="%1.%2.%3.%4"/>
+      <w:lvlJc w:val="left"/>
+      <w:pPr>
+        <w:ind w:left="720" w:hanging="720"/>
+      </w:pPr>
+      <w:rPr>
+        <w:rFonts w:hint="default"/>
+      </w:rPr>
+    </w:lvl>
+    <w:lvl w:ilvl="4">
+      <w:start w:val="1"/>
+      <w:numFmt w:val="decimal"/>
+      <w:lvlText w:val="%1.%2.%3.%4.%5"/>
+      <w:lvlJc w:val="left"/>
+      <w:pPr>
+        <w:ind w:left="1080" w:hanging="1080"/>
+      </w:pPr>
+      <w:rPr>
+        <w:rFonts w:hint="default"/>
+      </w:rPr>
+    </w:lvl>
+    <w:lvl w:ilvl="5">
+      <w:start w:val="1"/>
+      <w:numFmt w:val="decimal"/>
+      <w:lvlText w:val="%1.%2.%3.%4.%5.%6"/>
+      <w:lvlJc w:val="left"/>
+      <w:pPr>
+        <w:ind w:left="1080" w:hanging="1080"/>
+      </w:pPr>
+      <w:rPr>
+        <w:rFonts w:hint="default"/>
+      </w:rPr>
+    </w:lvl>
+    <w:lvl w:ilvl="6">
+      <w:start w:val="1"/>
+      <w:numFmt w:val="decimal"/>
+      <w:lvlText w:val="%1.%2.%3.%4.%5.%6.%7"/>
+      <w:lvlJc w:val="left"/>
+      <w:pPr>
+        <w:ind w:left="1440" w:hanging="1440"/>
+      </w:pPr>
+      <w:rPr>
+        <w:rFonts w:hint="default"/>
+      </w:rPr>
+    </w:lvl>
+    <w:lvl w:ilvl="7">
+      <w:start w:val="1"/>
+      <w:numFmt w:val="decimal"/>
+      <w:lvlText w:val="%1.%2.%3.%4.%5.%6.%7.%8"/>
+      <w:lvlJc w:val="left"/>
+      <w:pPr>
+        <w:ind w:left="1440" w:hanging="1440"/>
+      </w:pPr>
+      <w:rPr>
+        <w:rFonts w:hint="default"/>
+      </w:rPr>
+    </w:lvl>
+    <w:lvl w:ilvl="8">
+      <w:start w:val="1"/>
+      <w:numFmt w:val="decimal"/>
+      <w:lvlText w:val="%1.%2.%3.%4.%5.%6.%7.%8.%9"/>
+      <w:lvlJc w:val="left"/>
+      <w:pPr>
+        <w:ind w:left="1800" w:hanging="1800"/>
+      </w:pPr>
+      <w:rPr>
+        <w:rFonts w:hint="default"/>
+      </w:rPr>
     </w:lvl>
   </w:abstractNum>
   <w:num w:numId="1" w16cid:durableId="587810013">
     <w:abstractNumId w:val="0"/>
   </w:num>
   <w:num w:numId="2" w16cid:durableId="2036425464">
+    <w:abstractNumId w:val="2"/>
+  </w:num>
+  <w:num w:numId="3" w16cid:durableId="137651384">
+    <w:abstractNumId w:val="6"/>
+  </w:num>
+  <w:num w:numId="4" w16cid:durableId="331570913">
+    <w:abstractNumId w:val="4"/>
+  </w:num>
+  <w:num w:numId="5" w16cid:durableId="66731408">
+    <w:abstractNumId w:val="5"/>
+  </w:num>
+  <w:num w:numId="6" w16cid:durableId="602691003">
     <w:abstractNumId w:val="1"/>
+  </w:num>
+  <w:num w:numId="7" w16cid:durableId="1616868083">
+    <w:abstractNumId w:val="3"/>
   </w:num>
 </w:numbering>
 </file>

</xml_diff>

<commit_message>
Updated Readme file and Doc file
</commit_message>
<xml_diff>
--- a/SQE Project.docx
+++ b/SQE Project.docx
@@ -428,7 +428,25 @@
           <w:szCs w:val="24"/>
           <w:lang w:val="en-US"/>
         </w:rPr>
-        <w:t xml:space="preserve">The test automation framework must distinguish </w:t>
+        <w:t xml:space="preserve">The test automation framework </w:t>
+      </w:r>
+      <w:r>
+        <w:rPr>
+          <w:rFonts w:ascii="Times New Roman" w:hAnsi="Times New Roman" w:cs="Times New Roman"/>
+          <w:sz w:val="24"/>
+          <w:szCs w:val="24"/>
+          <w:lang w:val="en-US"/>
+        </w:rPr>
+        <w:t>shall</w:t>
+      </w:r>
+      <w:r>
+        <w:rPr>
+          <w:rFonts w:ascii="Times New Roman" w:hAnsi="Times New Roman" w:cs="Times New Roman"/>
+          <w:sz w:val="24"/>
+          <w:szCs w:val="24"/>
+          <w:lang w:val="en-US"/>
+        </w:rPr>
+        <w:t xml:space="preserve"> distinguish </w:t>
       </w:r>
       <w:r>
         <w:rPr>
@@ -479,7 +497,25 @@
           <w:szCs w:val="24"/>
           <w:lang w:val="en-US"/>
         </w:rPr>
-        <w:t xml:space="preserve">The test automation framework must include </w:t>
+        <w:t xml:space="preserve">The test automation framework </w:t>
+      </w:r>
+      <w:r>
+        <w:rPr>
+          <w:rFonts w:ascii="Times New Roman" w:hAnsi="Times New Roman" w:cs="Times New Roman"/>
+          <w:sz w:val="24"/>
+          <w:szCs w:val="24"/>
+          <w:lang w:val="en-US"/>
+        </w:rPr>
+        <w:t>shall</w:t>
+      </w:r>
+      <w:r>
+        <w:rPr>
+          <w:rFonts w:ascii="Times New Roman" w:hAnsi="Times New Roman" w:cs="Times New Roman"/>
+          <w:sz w:val="24"/>
+          <w:szCs w:val="24"/>
+          <w:lang w:val="en-US"/>
+        </w:rPr>
+        <w:t xml:space="preserve"> include </w:t>
       </w:r>
       <w:r>
         <w:rPr>
@@ -574,6 +610,159 @@
         </w:rPr>
         <w:t xml:space="preserve">The coverage report shall </w:t>
       </w:r>
+      <w:r>
+        <w:rPr>
+          <w:rFonts w:ascii="Times New Roman" w:hAnsi="Times New Roman" w:cs="Times New Roman"/>
+          <w:sz w:val="24"/>
+          <w:szCs w:val="24"/>
+          <w:lang w:val="en-US"/>
+        </w:rPr>
+        <w:t>be automatically generated after each test run.</w:t>
+      </w:r>
+    </w:p>
+    <w:p>
+      <w:pPr>
+        <w:pStyle w:val="ListParagraph"/>
+        <w:numPr>
+          <w:ilvl w:val="1"/>
+          <w:numId w:val="2"/>
+        </w:numPr>
+        <w:rPr>
+          <w:rFonts w:ascii="Times New Roman" w:hAnsi="Times New Roman" w:cs="Times New Roman"/>
+          <w:sz w:val="24"/>
+          <w:szCs w:val="24"/>
+          <w:lang w:val="en-US"/>
+        </w:rPr>
+      </w:pPr>
+      <w:r>
+        <w:rPr>
+          <w:rFonts w:ascii="Times New Roman" w:hAnsi="Times New Roman" w:cs="Times New Roman"/>
+          <w:sz w:val="24"/>
+          <w:szCs w:val="24"/>
+          <w:lang w:val="en-US"/>
+        </w:rPr>
+        <w:t>The coverage report shall be in HTML and PDF format to be viewed by software such as Web Browsers and PDF Viewers.</w:t>
+      </w:r>
+    </w:p>
+    <w:p>
+      <w:pPr>
+        <w:pStyle w:val="ListParagraph"/>
+        <w:numPr>
+          <w:ilvl w:val="1"/>
+          <w:numId w:val="2"/>
+        </w:numPr>
+        <w:rPr>
+          <w:rFonts w:ascii="Times New Roman" w:hAnsi="Times New Roman" w:cs="Times New Roman"/>
+          <w:sz w:val="24"/>
+          <w:szCs w:val="24"/>
+          <w:lang w:val="en-US"/>
+        </w:rPr>
+      </w:pPr>
+      <w:r>
+        <w:rPr>
+          <w:rFonts w:ascii="Times New Roman" w:hAnsi="Times New Roman" w:cs="Times New Roman"/>
+          <w:sz w:val="24"/>
+          <w:szCs w:val="24"/>
+          <w:lang w:val="en-US"/>
+        </w:rPr>
+        <w:t>The coverage report shall automatically open in appropriate program after being generated.</w:t>
+      </w:r>
+    </w:p>
+    <w:p>
+      <w:pPr>
+        <w:pStyle w:val="ListParagraph"/>
+        <w:numPr>
+          <w:ilvl w:val="1"/>
+          <w:numId w:val="2"/>
+        </w:numPr>
+        <w:rPr>
+          <w:rFonts w:ascii="Times New Roman" w:hAnsi="Times New Roman" w:cs="Times New Roman"/>
+          <w:sz w:val="24"/>
+          <w:szCs w:val="24"/>
+          <w:lang w:val="en-US"/>
+        </w:rPr>
+      </w:pPr>
+      <w:r>
+        <w:rPr>
+          <w:rFonts w:ascii="Times New Roman" w:hAnsi="Times New Roman" w:cs="Times New Roman"/>
+          <w:sz w:val="24"/>
+          <w:szCs w:val="24"/>
+          <w:lang w:val="en-US"/>
+        </w:rPr>
+        <w:t>The coverage report shall have three different types of statistics</w:t>
+      </w:r>
+    </w:p>
+    <w:p>
+      <w:pPr>
+        <w:pStyle w:val="ListParagraph"/>
+        <w:numPr>
+          <w:ilvl w:val="2"/>
+          <w:numId w:val="2"/>
+        </w:numPr>
+        <w:rPr>
+          <w:rFonts w:ascii="Times New Roman" w:hAnsi="Times New Roman" w:cs="Times New Roman"/>
+          <w:sz w:val="24"/>
+          <w:szCs w:val="24"/>
+          <w:lang w:val="en-US"/>
+        </w:rPr>
+      </w:pPr>
+      <w:r>
+        <w:rPr>
+          <w:rFonts w:ascii="Times New Roman" w:hAnsi="Times New Roman" w:cs="Times New Roman"/>
+          <w:sz w:val="24"/>
+          <w:szCs w:val="24"/>
+          <w:lang w:val="en-US"/>
+        </w:rPr>
+        <w:t>Percentage of Classes covered</w:t>
+      </w:r>
+    </w:p>
+    <w:p>
+      <w:pPr>
+        <w:pStyle w:val="ListParagraph"/>
+        <w:numPr>
+          <w:ilvl w:val="2"/>
+          <w:numId w:val="2"/>
+        </w:numPr>
+        <w:rPr>
+          <w:rFonts w:ascii="Times New Roman" w:hAnsi="Times New Roman" w:cs="Times New Roman"/>
+          <w:sz w:val="24"/>
+          <w:szCs w:val="24"/>
+          <w:lang w:val="en-US"/>
+        </w:rPr>
+      </w:pPr>
+      <w:r>
+        <w:rPr>
+          <w:rFonts w:ascii="Times New Roman" w:hAnsi="Times New Roman" w:cs="Times New Roman"/>
+          <w:sz w:val="24"/>
+          <w:szCs w:val="24"/>
+          <w:lang w:val="en-US"/>
+        </w:rPr>
+        <w:t>Percentage of code lines covered</w:t>
+      </w:r>
+    </w:p>
+    <w:p>
+      <w:pPr>
+        <w:pStyle w:val="ListParagraph"/>
+        <w:numPr>
+          <w:ilvl w:val="2"/>
+          <w:numId w:val="2"/>
+        </w:numPr>
+        <w:rPr>
+          <w:rFonts w:ascii="Times New Roman" w:hAnsi="Times New Roman" w:cs="Times New Roman"/>
+          <w:sz w:val="24"/>
+          <w:szCs w:val="24"/>
+          <w:lang w:val="en-US"/>
+        </w:rPr>
+      </w:pPr>
+      <w:r>
+        <w:rPr>
+          <w:rFonts w:ascii="Times New Roman" w:hAnsi="Times New Roman" w:cs="Times New Roman"/>
+          <w:sz w:val="24"/>
+          <w:szCs w:val="24"/>
+          <w:lang w:val="en-US"/>
+        </w:rPr>
+        <w:t>Percentage of code missed</w:t>
+      </w:r>
     </w:p>
     <w:p>
       <w:pPr>
@@ -615,6 +804,87 @@
           <w:lang w:val="en-US"/>
         </w:rPr>
         <w:t xml:space="preserve"> allow a test to report its result automatically</w:t>
+      </w:r>
+      <w:r>
+        <w:rPr>
+          <w:rFonts w:ascii="Times New Roman" w:hAnsi="Times New Roman" w:cs="Times New Roman"/>
+          <w:sz w:val="24"/>
+          <w:szCs w:val="24"/>
+          <w:lang w:val="en-US"/>
+        </w:rPr>
+        <w:t>.</w:t>
+      </w:r>
+    </w:p>
+    <w:p>
+      <w:pPr>
+        <w:pStyle w:val="ListParagraph"/>
+        <w:numPr>
+          <w:ilvl w:val="0"/>
+          <w:numId w:val="2"/>
+        </w:numPr>
+        <w:rPr>
+          <w:rFonts w:ascii="Times New Roman" w:hAnsi="Times New Roman" w:cs="Times New Roman"/>
+          <w:sz w:val="24"/>
+          <w:szCs w:val="24"/>
+          <w:lang w:val="en-US"/>
+        </w:rPr>
+      </w:pPr>
+      <w:r>
+        <w:rPr>
+          <w:rFonts w:ascii="Times New Roman" w:hAnsi="Times New Roman" w:cs="Times New Roman"/>
+          <w:sz w:val="24"/>
+          <w:szCs w:val="24"/>
+          <w:lang w:val="en-US"/>
+        </w:rPr>
+        <w:t>The test framework shall be easily usable by testers of all ranks.</w:t>
+      </w:r>
+    </w:p>
+    <w:p>
+      <w:pPr>
+        <w:pStyle w:val="ListParagraph"/>
+        <w:numPr>
+          <w:ilvl w:val="1"/>
+          <w:numId w:val="2"/>
+        </w:numPr>
+        <w:rPr>
+          <w:rFonts w:ascii="Times New Roman" w:hAnsi="Times New Roman" w:cs="Times New Roman"/>
+          <w:sz w:val="24"/>
+          <w:szCs w:val="24"/>
+          <w:lang w:val="en-US"/>
+        </w:rPr>
+      </w:pPr>
+      <w:r>
+        <w:rPr>
+          <w:rFonts w:ascii="Times New Roman" w:hAnsi="Times New Roman" w:cs="Times New Roman"/>
+          <w:sz w:val="24"/>
+          <w:szCs w:val="24"/>
+          <w:lang w:val="en-US"/>
+        </w:rPr>
+        <w:t>The framework shall not be too complicated to set up in a new environment</w:t>
+      </w:r>
+    </w:p>
+    <w:p>
+      <w:pPr>
+        <w:pStyle w:val="ListParagraph"/>
+        <w:numPr>
+          <w:ilvl w:val="1"/>
+          <w:numId w:val="2"/>
+        </w:numPr>
+        <w:rPr>
+          <w:rFonts w:ascii="Times New Roman" w:hAnsi="Times New Roman" w:cs="Times New Roman"/>
+          <w:sz w:val="24"/>
+          <w:szCs w:val="24"/>
+          <w:lang w:val="en-US"/>
+        </w:rPr>
+      </w:pPr>
+      <w:r>
+        <w:rPr>
+          <w:rFonts w:ascii="Times New Roman" w:hAnsi="Times New Roman" w:cs="Times New Roman"/>
+          <w:sz w:val="24"/>
+          <w:szCs w:val="24"/>
+          <w:lang w:val="en-US"/>
+        </w:rPr>
+        <w:t xml:space="preserve">The framework shall not be </w:t>
       </w:r>
     </w:p>
     <w:p>
@@ -720,7 +990,7 @@
           <w:rFonts w:ascii="Times New Roman" w:hAnsi="Times New Roman" w:cs="Times New Roman"/>
           <w:lang w:val="en-US"/>
         </w:rPr>
-        <w:t>You shall use SCRUM methodology to complete this project.</w:t>
+        <w:t>You shall use SCRUM methodology to complete this project</w:t>
       </w:r>
     </w:p>
     <w:p>
@@ -747,7 +1017,7 @@
           <w:rFonts w:ascii="Times New Roman" w:hAnsi="Times New Roman" w:cs="Times New Roman"/>
           <w:lang w:val="en-US"/>
         </w:rPr>
-        <w:t xml:space="preserve"> shall hold daily meetings with the stakeholders.</w:t>
+        <w:t xml:space="preserve"> shall hold daily meetings with the stakeholders</w:t>
       </w:r>
     </w:p>
     <w:p>
@@ -774,7 +1044,7 @@
           <w:rFonts w:ascii="Times New Roman" w:hAnsi="Times New Roman" w:cs="Times New Roman"/>
           <w:lang w:val="en-US"/>
         </w:rPr>
-        <w:t xml:space="preserve">shall report the progress to the stakeholders daily. </w:t>
+        <w:t>shall report the progress to the stakeholders daily</w:t>
       </w:r>
     </w:p>
     <w:p>
@@ -808,7 +1078,7 @@
           <w:rFonts w:ascii="Times New Roman" w:hAnsi="Times New Roman" w:cs="Times New Roman"/>
           <w:lang w:val="en-US"/>
         </w:rPr>
-        <w:t xml:space="preserve"> efforts on development.</w:t>
+        <w:t xml:space="preserve"> efforts on development</w:t>
       </w:r>
     </w:p>
     <w:p>
@@ -874,7 +1144,7 @@
           <w:szCs w:val="24"/>
           <w:lang w:val="en-US"/>
         </w:rPr>
-        <w:t xml:space="preserve">this project. </w:t>
+        <w:t>this project</w:t>
       </w:r>
     </w:p>
     <w:p>
@@ -923,7 +1193,7 @@
           <w:rFonts w:ascii="Times New Roman" w:hAnsi="Times New Roman" w:cs="Times New Roman"/>
           <w:lang w:val="en-US"/>
         </w:rPr>
-        <w:t>, that hosts the most stable release source code.</w:t>
+        <w:t>, that hosts the most stable release source code</w:t>
       </w:r>
     </w:p>
     <w:p>
@@ -986,7 +1256,7 @@
           <w:rFonts w:ascii="Times New Roman" w:hAnsi="Times New Roman" w:cs="Times New Roman"/>
           <w:lang w:val="en-US"/>
         </w:rPr>
-        <w:t>for testing.</w:t>
+        <w:t>for testing</w:t>
       </w:r>
     </w:p>
     <w:p>
@@ -1021,7 +1291,7 @@
           <w:rFonts w:ascii="Times New Roman" w:hAnsi="Times New Roman" w:cs="Times New Roman"/>
           <w:lang w:val="en-US"/>
         </w:rPr>
-        <w:t>be called Hotfix, which will be used to quickly patch critical issues.</w:t>
+        <w:t>be called Hotfix, which will be used to quickly patch critical issues</w:t>
       </w:r>
     </w:p>
     <w:p>
@@ -1049,7 +1319,7 @@
           <w:rFonts w:ascii="Times New Roman" w:hAnsi="Times New Roman" w:cs="Times New Roman"/>
           <w:lang w:val="en-US"/>
         </w:rPr>
-        <w:t>shall be called Features, which shall contain the code with newly introduced features.</w:t>
+        <w:t>shall be called Features, which shall contain the code with newly introduced features</w:t>
       </w:r>
     </w:p>
     <w:p>
@@ -1114,6 +1384,7 @@
           <w:szCs w:val="24"/>
           <w:lang w:val="en-US"/>
         </w:rPr>
+        <w:lastRenderedPageBreak/>
         <w:t xml:space="preserve">4.1 </w:t>
       </w:r>
       <w:r>
@@ -1128,6 +1399,7 @@
     </w:p>
     <w:p>
       <w:pPr>
+        <w:spacing w:line="240" w:lineRule="auto"/>
         <w:ind w:left="900" w:firstLine="270"/>
         <w:rPr>
           <w:rFonts w:ascii="Times New Roman" w:hAnsi="Times New Roman" w:cs="Times New Roman"/>
@@ -1157,6 +1429,7 @@
     </w:p>
     <w:p>
       <w:pPr>
+        <w:spacing w:line="240" w:lineRule="auto"/>
         <w:ind w:left="900" w:firstLine="270"/>
         <w:rPr>
           <w:rFonts w:ascii="Times New Roman" w:hAnsi="Times New Roman" w:cs="Times New Roman"/>
@@ -1186,6 +1459,7 @@
     </w:p>
     <w:p>
       <w:pPr>
+        <w:spacing w:line="240" w:lineRule="auto"/>
         <w:ind w:left="900" w:firstLine="270"/>
         <w:rPr>
           <w:rFonts w:ascii="Times New Roman" w:hAnsi="Times New Roman" w:cs="Times New Roman"/>
@@ -1215,6 +1489,7 @@
     </w:p>
     <w:p>
       <w:pPr>
+        <w:spacing w:line="240" w:lineRule="auto"/>
         <w:ind w:left="1710" w:hanging="540"/>
         <w:rPr>
           <w:rFonts w:ascii="Times New Roman" w:hAnsi="Times New Roman" w:cs="Times New Roman"/>
@@ -1253,6 +1528,7 @@
     </w:p>
     <w:p>
       <w:pPr>
+        <w:spacing w:line="240" w:lineRule="auto"/>
         <w:ind w:left="900" w:firstLine="270"/>
         <w:rPr>
           <w:rFonts w:ascii="Times New Roman" w:hAnsi="Times New Roman" w:cs="Times New Roman"/>
@@ -1282,6 +1558,7 @@
     </w:p>
     <w:p>
       <w:pPr>
+        <w:spacing w:line="240" w:lineRule="auto"/>
         <w:ind w:left="900" w:firstLine="270"/>
         <w:rPr>
           <w:rFonts w:ascii="Times New Roman" w:hAnsi="Times New Roman" w:cs="Times New Roman"/>
@@ -1297,28 +1574,16 @@
           <w:szCs w:val="24"/>
           <w:lang w:val="en-US"/>
         </w:rPr>
-        <w:lastRenderedPageBreak/>
         <w:t xml:space="preserve">4.1.6 </w:t>
       </w:r>
-      <w:proofErr w:type="spellStart"/>
-      <w:r>
-        <w:rPr>
-          <w:rFonts w:ascii="Times New Roman" w:hAnsi="Times New Roman" w:cs="Times New Roman"/>
-          <w:sz w:val="24"/>
-          <w:szCs w:val="24"/>
-          <w:lang w:val="en-US"/>
-        </w:rPr>
-        <w:t>Wontfix</w:t>
-      </w:r>
-      <w:proofErr w:type="spellEnd"/>
-      <w:r>
-        <w:rPr>
-          <w:rFonts w:ascii="Times New Roman" w:hAnsi="Times New Roman" w:cs="Times New Roman"/>
-          <w:sz w:val="24"/>
-          <w:szCs w:val="24"/>
-          <w:lang w:val="en-US"/>
-        </w:rPr>
-        <w:t>, to mark an issue that won’t be worked upon for the time being</w:t>
+      <w:r>
+        <w:rPr>
+          <w:rFonts w:ascii="Times New Roman" w:hAnsi="Times New Roman" w:cs="Times New Roman"/>
+          <w:sz w:val="24"/>
+          <w:szCs w:val="24"/>
+          <w:lang w:val="en-US"/>
+        </w:rPr>
+        <w:t>Wontfix, to mark an issue that won’t be worked upon for the time being</w:t>
       </w:r>
     </w:p>
     <w:sectPr>
@@ -1554,7 +1819,7 @@
         <w:ind w:left="1440" w:hanging="360"/>
       </w:pPr>
     </w:lvl>
-    <w:lvl w:ilvl="2" w:tplc="2000001B" w:tentative="1">
+    <w:lvl w:ilvl="2" w:tplc="2000001B">
       <w:start w:val="1"/>
       <w:numFmt w:val="lowerRoman"/>
       <w:lvlText w:val="%3."/>

</xml_diff>

<commit_message>
Finalized the Readme and the Doc file
</commit_message>
<xml_diff>
--- a/SQE Project.docx
+++ b/SQE Project.docx
@@ -592,6 +592,120 @@
         <w:pStyle w:val="ListParagraph"/>
         <w:numPr>
           <w:ilvl w:val="1"/>
+          <w:numId w:val="8"/>
+        </w:numPr>
+        <w:rPr>
+          <w:rFonts w:ascii="Times New Roman" w:hAnsi="Times New Roman" w:cs="Times New Roman"/>
+          <w:sz w:val="24"/>
+          <w:szCs w:val="24"/>
+          <w:lang w:val="en-US"/>
+        </w:rPr>
+      </w:pPr>
+      <w:r>
+        <w:rPr>
+          <w:rFonts w:ascii="Times New Roman" w:hAnsi="Times New Roman" w:cs="Times New Roman"/>
+          <w:sz w:val="24"/>
+          <w:szCs w:val="24"/>
+          <w:lang w:val="en-US"/>
+        </w:rPr>
+        <w:t xml:space="preserve"> </w:t>
+      </w:r>
+      <w:r>
+        <w:rPr>
+          <w:rFonts w:ascii="Times New Roman" w:hAnsi="Times New Roman" w:cs="Times New Roman"/>
+          <w:sz w:val="24"/>
+          <w:szCs w:val="24"/>
+          <w:lang w:val="en-US"/>
+        </w:rPr>
+        <w:t xml:space="preserve">The coverage report shall </w:t>
+      </w:r>
+      <w:r>
+        <w:rPr>
+          <w:rFonts w:ascii="Times New Roman" w:hAnsi="Times New Roman" w:cs="Times New Roman"/>
+          <w:sz w:val="24"/>
+          <w:szCs w:val="24"/>
+          <w:lang w:val="en-US"/>
+        </w:rPr>
+        <w:t>be automatically generated after each test run.</w:t>
+      </w:r>
+    </w:p>
+    <w:p>
+      <w:pPr>
+        <w:pStyle w:val="ListParagraph"/>
+        <w:numPr>
+          <w:ilvl w:val="2"/>
+          <w:numId w:val="8"/>
+        </w:numPr>
+        <w:rPr>
+          <w:rFonts w:ascii="Times New Roman" w:hAnsi="Times New Roman" w:cs="Times New Roman"/>
+          <w:sz w:val="24"/>
+          <w:szCs w:val="24"/>
+          <w:lang w:val="en-US"/>
+        </w:rPr>
+      </w:pPr>
+      <w:r>
+        <w:rPr>
+          <w:rFonts w:ascii="Times New Roman" w:hAnsi="Times New Roman" w:cs="Times New Roman"/>
+          <w:sz w:val="24"/>
+          <w:szCs w:val="24"/>
+          <w:lang w:val="en-US"/>
+        </w:rPr>
+        <w:t>The coverage report shall be in HTML and PDF format to be viewed by software such as Web Browsers and PDF Viewers.</w:t>
+      </w:r>
+    </w:p>
+    <w:p>
+      <w:pPr>
+        <w:pStyle w:val="ListParagraph"/>
+        <w:numPr>
+          <w:ilvl w:val="2"/>
+          <w:numId w:val="8"/>
+        </w:numPr>
+        <w:rPr>
+          <w:rFonts w:ascii="Times New Roman" w:hAnsi="Times New Roman" w:cs="Times New Roman"/>
+          <w:sz w:val="24"/>
+          <w:szCs w:val="24"/>
+          <w:lang w:val="en-US"/>
+        </w:rPr>
+      </w:pPr>
+      <w:r>
+        <w:rPr>
+          <w:rFonts w:ascii="Times New Roman" w:hAnsi="Times New Roman" w:cs="Times New Roman"/>
+          <w:sz w:val="24"/>
+          <w:szCs w:val="24"/>
+          <w:lang w:val="en-US"/>
+        </w:rPr>
+        <w:t>The coverage report shall automatically open in appropriate program after being generated.</w:t>
+      </w:r>
+    </w:p>
+    <w:p>
+      <w:pPr>
+        <w:pStyle w:val="ListParagraph"/>
+        <w:numPr>
+          <w:ilvl w:val="2"/>
+          <w:numId w:val="9"/>
+        </w:numPr>
+        <w:rPr>
+          <w:rFonts w:ascii="Times New Roman" w:hAnsi="Times New Roman" w:cs="Times New Roman"/>
+          <w:sz w:val="24"/>
+          <w:szCs w:val="24"/>
+          <w:lang w:val="en-US"/>
+        </w:rPr>
+      </w:pPr>
+      <w:r>
+        <w:rPr>
+          <w:rFonts w:ascii="Times New Roman" w:hAnsi="Times New Roman" w:cs="Times New Roman"/>
+          <w:sz w:val="24"/>
+          <w:szCs w:val="24"/>
+          <w:lang w:val="en-US"/>
+        </w:rPr>
+        <w:t>The coverage report shall have three different types of statistics</w:t>
+      </w:r>
+    </w:p>
+    <w:p>
+      <w:pPr>
+        <w:pStyle w:val="ListParagraph"/>
+        <w:numPr>
+          <w:ilvl w:val="2"/>
           <w:numId w:val="2"/>
         </w:numPr>
         <w:rPr>
@@ -608,16 +722,148 @@
           <w:szCs w:val="24"/>
           <w:lang w:val="en-US"/>
         </w:rPr>
-        <w:t xml:space="preserve">The coverage report shall </w:t>
-      </w:r>
-      <w:r>
-        <w:rPr>
-          <w:rFonts w:ascii="Times New Roman" w:hAnsi="Times New Roman" w:cs="Times New Roman"/>
-          <w:sz w:val="24"/>
-          <w:szCs w:val="24"/>
-          <w:lang w:val="en-US"/>
-        </w:rPr>
-        <w:t>be automatically generated after each test run.</w:t>
+        <w:t xml:space="preserve">Percentage of </w:t>
+      </w:r>
+      <w:r>
+        <w:rPr>
+          <w:rFonts w:ascii="Times New Roman" w:hAnsi="Times New Roman" w:cs="Times New Roman"/>
+          <w:sz w:val="24"/>
+          <w:szCs w:val="24"/>
+          <w:lang w:val="en-US"/>
+        </w:rPr>
+        <w:t>c</w:t>
+      </w:r>
+      <w:r>
+        <w:rPr>
+          <w:rFonts w:ascii="Times New Roman" w:hAnsi="Times New Roman" w:cs="Times New Roman"/>
+          <w:sz w:val="24"/>
+          <w:szCs w:val="24"/>
+          <w:lang w:val="en-US"/>
+        </w:rPr>
+        <w:t>lasses covered</w:t>
+      </w:r>
+    </w:p>
+    <w:p>
+      <w:pPr>
+        <w:pStyle w:val="ListParagraph"/>
+        <w:numPr>
+          <w:ilvl w:val="2"/>
+          <w:numId w:val="2"/>
+        </w:numPr>
+        <w:rPr>
+          <w:rFonts w:ascii="Times New Roman" w:hAnsi="Times New Roman" w:cs="Times New Roman"/>
+          <w:sz w:val="24"/>
+          <w:szCs w:val="24"/>
+          <w:lang w:val="en-US"/>
+        </w:rPr>
+      </w:pPr>
+      <w:r>
+        <w:rPr>
+          <w:rFonts w:ascii="Times New Roman" w:hAnsi="Times New Roman" w:cs="Times New Roman"/>
+          <w:sz w:val="24"/>
+          <w:szCs w:val="24"/>
+          <w:lang w:val="en-US"/>
+        </w:rPr>
+        <w:t>Percentage of code lines covered</w:t>
+      </w:r>
+    </w:p>
+    <w:p>
+      <w:pPr>
+        <w:pStyle w:val="ListParagraph"/>
+        <w:numPr>
+          <w:ilvl w:val="2"/>
+          <w:numId w:val="2"/>
+        </w:numPr>
+        <w:rPr>
+          <w:rFonts w:ascii="Times New Roman" w:hAnsi="Times New Roman" w:cs="Times New Roman"/>
+          <w:sz w:val="24"/>
+          <w:szCs w:val="24"/>
+          <w:lang w:val="en-US"/>
+        </w:rPr>
+      </w:pPr>
+      <w:r>
+        <w:rPr>
+          <w:rFonts w:ascii="Times New Roman" w:hAnsi="Times New Roman" w:cs="Times New Roman"/>
+          <w:sz w:val="24"/>
+          <w:szCs w:val="24"/>
+          <w:lang w:val="en-US"/>
+        </w:rPr>
+        <w:t>Percentage of code missed</w:t>
+      </w:r>
+    </w:p>
+    <w:p>
+      <w:pPr>
+        <w:pStyle w:val="ListParagraph"/>
+        <w:numPr>
+          <w:ilvl w:val="0"/>
+          <w:numId w:val="2"/>
+        </w:numPr>
+        <w:rPr>
+          <w:rFonts w:ascii="Times New Roman" w:hAnsi="Times New Roman" w:cs="Times New Roman"/>
+          <w:sz w:val="24"/>
+          <w:szCs w:val="24"/>
+          <w:lang w:val="en-US"/>
+        </w:rPr>
+      </w:pPr>
+      <w:r>
+        <w:rPr>
+          <w:rFonts w:ascii="Times New Roman" w:hAnsi="Times New Roman" w:cs="Times New Roman"/>
+          <w:sz w:val="24"/>
+          <w:szCs w:val="24"/>
+          <w:lang w:val="en-US"/>
+        </w:rPr>
+        <w:t xml:space="preserve">The test automation framework </w:t>
+      </w:r>
+      <w:r>
+        <w:rPr>
+          <w:rFonts w:ascii="Times New Roman" w:hAnsi="Times New Roman" w:cs="Times New Roman"/>
+          <w:sz w:val="24"/>
+          <w:szCs w:val="24"/>
+          <w:lang w:val="en-US"/>
+        </w:rPr>
+        <w:t>shall</w:t>
+      </w:r>
+      <w:r>
+        <w:rPr>
+          <w:rFonts w:ascii="Times New Roman" w:hAnsi="Times New Roman" w:cs="Times New Roman"/>
+          <w:sz w:val="24"/>
+          <w:szCs w:val="24"/>
+          <w:lang w:val="en-US"/>
+        </w:rPr>
+        <w:t xml:space="preserve"> allow a test to report its result automatically</w:t>
+      </w:r>
+      <w:r>
+        <w:rPr>
+          <w:rFonts w:ascii="Times New Roman" w:hAnsi="Times New Roman" w:cs="Times New Roman"/>
+          <w:sz w:val="24"/>
+          <w:szCs w:val="24"/>
+          <w:lang w:val="en-US"/>
+        </w:rPr>
+        <w:t>.</w:t>
+      </w:r>
+    </w:p>
+    <w:p>
+      <w:pPr>
+        <w:pStyle w:val="ListParagraph"/>
+        <w:numPr>
+          <w:ilvl w:val="0"/>
+          <w:numId w:val="2"/>
+        </w:numPr>
+        <w:rPr>
+          <w:rFonts w:ascii="Times New Roman" w:hAnsi="Times New Roman" w:cs="Times New Roman"/>
+          <w:sz w:val="24"/>
+          <w:szCs w:val="24"/>
+          <w:lang w:val="en-US"/>
+        </w:rPr>
+      </w:pPr>
+      <w:r>
+        <w:rPr>
+          <w:rFonts w:ascii="Times New Roman" w:hAnsi="Times New Roman" w:cs="Times New Roman"/>
+          <w:sz w:val="24"/>
+          <w:szCs w:val="24"/>
+          <w:lang w:val="en-US"/>
+        </w:rPr>
+        <w:t>The test framework shall be easily usable by testers of all ranks.</w:t>
       </w:r>
     </w:p>
     <w:p>
@@ -641,7 +887,7 @@
           <w:szCs w:val="24"/>
           <w:lang w:val="en-US"/>
         </w:rPr>
-        <w:t>The coverage report shall be in HTML and PDF format to be viewed by software such as Web Browsers and PDF Viewers.</w:t>
+        <w:t>The framework shall not be too complicated to set up in a new environment</w:t>
       </w:r>
     </w:p>
     <w:p>
@@ -665,31 +911,16 @@
           <w:szCs w:val="24"/>
           <w:lang w:val="en-US"/>
         </w:rPr>
-        <w:t>The coverage report shall automatically open in appropriate program after being generated.</w:t>
-      </w:r>
-    </w:p>
-    <w:p>
-      <w:pPr>
-        <w:pStyle w:val="ListParagraph"/>
-        <w:numPr>
-          <w:ilvl w:val="1"/>
-          <w:numId w:val="2"/>
-        </w:numPr>
-        <w:rPr>
-          <w:rFonts w:ascii="Times New Roman" w:hAnsi="Times New Roman" w:cs="Times New Roman"/>
-          <w:sz w:val="24"/>
-          <w:szCs w:val="24"/>
-          <w:lang w:val="en-US"/>
-        </w:rPr>
-      </w:pPr>
-      <w:r>
-        <w:rPr>
-          <w:rFonts w:ascii="Times New Roman" w:hAnsi="Times New Roman" w:cs="Times New Roman"/>
-          <w:sz w:val="24"/>
-          <w:szCs w:val="24"/>
-          <w:lang w:val="en-US"/>
-        </w:rPr>
-        <w:t>The coverage report shall have three different types of statistics</w:t>
+        <w:t xml:space="preserve">The framework shall </w:t>
+      </w:r>
+      <w:r>
+        <w:rPr>
+          <w:rFonts w:ascii="Times New Roman" w:hAnsi="Times New Roman" w:cs="Times New Roman"/>
+          <w:sz w:val="24"/>
+          <w:szCs w:val="24"/>
+          <w:lang w:val="en-US"/>
+        </w:rPr>
+        <w:t xml:space="preserve">contain multiple usability features </w:t>
       </w:r>
     </w:p>
     <w:p>
@@ -713,7 +944,7 @@
           <w:szCs w:val="24"/>
           <w:lang w:val="en-US"/>
         </w:rPr>
-        <w:t>Percentage of Classes covered</w:t>
+        <w:t>Annotation Support</w:t>
       </w:r>
     </w:p>
     <w:p>
@@ -737,7 +968,7 @@
           <w:szCs w:val="24"/>
           <w:lang w:val="en-US"/>
         </w:rPr>
-        <w:t>Percentage of code lines covered</w:t>
+        <w:t>Test skipping support</w:t>
       </w:r>
     </w:p>
     <w:p>
@@ -761,14 +992,14 @@
           <w:szCs w:val="24"/>
           <w:lang w:val="en-US"/>
         </w:rPr>
-        <w:t>Percentage of code missed</w:t>
-      </w:r>
-    </w:p>
-    <w:p>
-      <w:pPr>
-        <w:pStyle w:val="ListParagraph"/>
-        <w:numPr>
-          <w:ilvl w:val="0"/>
+        <w:t>Batch test case run support</w:t>
+      </w:r>
+    </w:p>
+    <w:p>
+      <w:pPr>
+        <w:pStyle w:val="ListParagraph"/>
+        <w:numPr>
+          <w:ilvl w:val="2"/>
           <w:numId w:val="2"/>
         </w:numPr>
         <w:rPr>
@@ -785,106 +1016,7 @@
           <w:szCs w:val="24"/>
           <w:lang w:val="en-US"/>
         </w:rPr>
-        <w:t xml:space="preserve">The test automation framework </w:t>
-      </w:r>
-      <w:r>
-        <w:rPr>
-          <w:rFonts w:ascii="Times New Roman" w:hAnsi="Times New Roman" w:cs="Times New Roman"/>
-          <w:sz w:val="24"/>
-          <w:szCs w:val="24"/>
-          <w:lang w:val="en-US"/>
-        </w:rPr>
-        <w:t>shall</w:t>
-      </w:r>
-      <w:r>
-        <w:rPr>
-          <w:rFonts w:ascii="Times New Roman" w:hAnsi="Times New Roman" w:cs="Times New Roman"/>
-          <w:sz w:val="24"/>
-          <w:szCs w:val="24"/>
-          <w:lang w:val="en-US"/>
-        </w:rPr>
-        <w:t xml:space="preserve"> allow a test to report its result automatically</w:t>
-      </w:r>
-      <w:r>
-        <w:rPr>
-          <w:rFonts w:ascii="Times New Roman" w:hAnsi="Times New Roman" w:cs="Times New Roman"/>
-          <w:sz w:val="24"/>
-          <w:szCs w:val="24"/>
-          <w:lang w:val="en-US"/>
-        </w:rPr>
-        <w:t>.</w:t>
-      </w:r>
-    </w:p>
-    <w:p>
-      <w:pPr>
-        <w:pStyle w:val="ListParagraph"/>
-        <w:numPr>
-          <w:ilvl w:val="0"/>
-          <w:numId w:val="2"/>
-        </w:numPr>
-        <w:rPr>
-          <w:rFonts w:ascii="Times New Roman" w:hAnsi="Times New Roman" w:cs="Times New Roman"/>
-          <w:sz w:val="24"/>
-          <w:szCs w:val="24"/>
-          <w:lang w:val="en-US"/>
-        </w:rPr>
-      </w:pPr>
-      <w:r>
-        <w:rPr>
-          <w:rFonts w:ascii="Times New Roman" w:hAnsi="Times New Roman" w:cs="Times New Roman"/>
-          <w:sz w:val="24"/>
-          <w:szCs w:val="24"/>
-          <w:lang w:val="en-US"/>
-        </w:rPr>
-        <w:t>The test framework shall be easily usable by testers of all ranks.</w:t>
-      </w:r>
-    </w:p>
-    <w:p>
-      <w:pPr>
-        <w:pStyle w:val="ListParagraph"/>
-        <w:numPr>
-          <w:ilvl w:val="1"/>
-          <w:numId w:val="2"/>
-        </w:numPr>
-        <w:rPr>
-          <w:rFonts w:ascii="Times New Roman" w:hAnsi="Times New Roman" w:cs="Times New Roman"/>
-          <w:sz w:val="24"/>
-          <w:szCs w:val="24"/>
-          <w:lang w:val="en-US"/>
-        </w:rPr>
-      </w:pPr>
-      <w:r>
-        <w:rPr>
-          <w:rFonts w:ascii="Times New Roman" w:hAnsi="Times New Roman" w:cs="Times New Roman"/>
-          <w:sz w:val="24"/>
-          <w:szCs w:val="24"/>
-          <w:lang w:val="en-US"/>
-        </w:rPr>
-        <w:t>The framework shall not be too complicated to set up in a new environment</w:t>
-      </w:r>
-    </w:p>
-    <w:p>
-      <w:pPr>
-        <w:pStyle w:val="ListParagraph"/>
-        <w:numPr>
-          <w:ilvl w:val="1"/>
-          <w:numId w:val="2"/>
-        </w:numPr>
-        <w:rPr>
-          <w:rFonts w:ascii="Times New Roman" w:hAnsi="Times New Roman" w:cs="Times New Roman"/>
-          <w:sz w:val="24"/>
-          <w:szCs w:val="24"/>
-          <w:lang w:val="en-US"/>
-        </w:rPr>
-      </w:pPr>
-      <w:r>
-        <w:rPr>
-          <w:rFonts w:ascii="Times New Roman" w:hAnsi="Times New Roman" w:cs="Times New Roman"/>
-          <w:sz w:val="24"/>
-          <w:szCs w:val="24"/>
-          <w:lang w:val="en-US"/>
-        </w:rPr>
-        <w:t xml:space="preserve">The framework shall not be </w:t>
+        <w:t>Pre and Post condition support</w:t>
       </w:r>
     </w:p>
     <w:p>
@@ -1277,6 +1409,7 @@
           <w:rFonts w:ascii="Times New Roman" w:hAnsi="Times New Roman" w:cs="Times New Roman"/>
           <w:lang w:val="en-US"/>
         </w:rPr>
+        <w:lastRenderedPageBreak/>
         <w:t xml:space="preserve">Third Branch </w:t>
       </w:r>
       <w:r>
@@ -1384,7 +1517,6 @@
           <w:szCs w:val="24"/>
           <w:lang w:val="en-US"/>
         </w:rPr>
-        <w:lastRenderedPageBreak/>
         <w:t xml:space="preserve">4.1 </w:t>
       </w:r>
       <w:r>
@@ -1997,6 +2129,119 @@
     </w:lvl>
   </w:abstractNum>
   <w:abstractNum w:abstractNumId="4" w15:restartNumberingAfterBreak="0">
+    <w:nsid w:val="2FA91EDE"/>
+    <w:multiLevelType w:val="multilevel"/>
+    <w:tmpl w:val="D3BEAF64"/>
+    <w:lvl w:ilvl="0">
+      <w:start w:val="10"/>
+      <w:numFmt w:val="decimal"/>
+      <w:lvlText w:val="%1"/>
+      <w:lvlJc w:val="left"/>
+      <w:pPr>
+        <w:ind w:left="420" w:hanging="420"/>
+      </w:pPr>
+      <w:rPr>
+        <w:rFonts w:hint="default"/>
+      </w:rPr>
+    </w:lvl>
+    <w:lvl w:ilvl="1">
+      <w:start w:val="1"/>
+      <w:numFmt w:val="decimal"/>
+      <w:lvlText w:val="%1.%2"/>
+      <w:lvlJc w:val="left"/>
+      <w:pPr>
+        <w:ind w:left="420" w:hanging="420"/>
+      </w:pPr>
+      <w:rPr>
+        <w:rFonts w:hint="default"/>
+      </w:rPr>
+    </w:lvl>
+    <w:lvl w:ilvl="2">
+      <w:start w:val="1"/>
+      <w:numFmt w:val="decimal"/>
+      <w:lvlText w:val="%1.%2.%3"/>
+      <w:lvlJc w:val="left"/>
+      <w:pPr>
+        <w:ind w:left="720" w:hanging="720"/>
+      </w:pPr>
+      <w:rPr>
+        <w:rFonts w:hint="default"/>
+      </w:rPr>
+    </w:lvl>
+    <w:lvl w:ilvl="3">
+      <w:start w:val="1"/>
+      <w:numFmt w:val="decimal"/>
+      <w:lvlText w:val="%1.%2.%3.%4"/>
+      <w:lvlJc w:val="left"/>
+      <w:pPr>
+        <w:ind w:left="720" w:hanging="720"/>
+      </w:pPr>
+      <w:rPr>
+        <w:rFonts w:hint="default"/>
+      </w:rPr>
+    </w:lvl>
+    <w:lvl w:ilvl="4">
+      <w:start w:val="1"/>
+      <w:numFmt w:val="decimal"/>
+      <w:lvlText w:val="%1.%2.%3.%4.%5"/>
+      <w:lvlJc w:val="left"/>
+      <w:pPr>
+        <w:ind w:left="1080" w:hanging="1080"/>
+      </w:pPr>
+      <w:rPr>
+        <w:rFonts w:hint="default"/>
+      </w:rPr>
+    </w:lvl>
+    <w:lvl w:ilvl="5">
+      <w:start w:val="1"/>
+      <w:numFmt w:val="decimal"/>
+      <w:lvlText w:val="%1.%2.%3.%4.%5.%6"/>
+      <w:lvlJc w:val="left"/>
+      <w:pPr>
+        <w:ind w:left="1080" w:hanging="1080"/>
+      </w:pPr>
+      <w:rPr>
+        <w:rFonts w:hint="default"/>
+      </w:rPr>
+    </w:lvl>
+    <w:lvl w:ilvl="6">
+      <w:start w:val="1"/>
+      <w:numFmt w:val="decimal"/>
+      <w:lvlText w:val="%1.%2.%3.%4.%5.%6.%7"/>
+      <w:lvlJc w:val="left"/>
+      <w:pPr>
+        <w:ind w:left="1440" w:hanging="1440"/>
+      </w:pPr>
+      <w:rPr>
+        <w:rFonts w:hint="default"/>
+      </w:rPr>
+    </w:lvl>
+    <w:lvl w:ilvl="7">
+      <w:start w:val="1"/>
+      <w:numFmt w:val="decimal"/>
+      <w:lvlText w:val="%1.%2.%3.%4.%5.%6.%7.%8"/>
+      <w:lvlJc w:val="left"/>
+      <w:pPr>
+        <w:ind w:left="1440" w:hanging="1440"/>
+      </w:pPr>
+      <w:rPr>
+        <w:rFonts w:hint="default"/>
+      </w:rPr>
+    </w:lvl>
+    <w:lvl w:ilvl="8">
+      <w:start w:val="1"/>
+      <w:numFmt w:val="decimal"/>
+      <w:lvlText w:val="%1.%2.%3.%4.%5.%6.%7.%8.%9"/>
+      <w:lvlJc w:val="left"/>
+      <w:pPr>
+        <w:ind w:left="1800" w:hanging="1800"/>
+      </w:pPr>
+      <w:rPr>
+        <w:rFonts w:hint="default"/>
+      </w:rPr>
+    </w:lvl>
+  </w:abstractNum>
+  <w:abstractNum w:abstractNumId="5" w15:restartNumberingAfterBreak="0">
     <w:nsid w:val="344E4AD3"/>
     <w:multiLevelType w:val="multilevel"/>
     <w:tmpl w:val="D8C81A6C"/>
@@ -2109,7 +2354,120 @@
       </w:rPr>
     </w:lvl>
   </w:abstractNum>
-  <w:abstractNum w:abstractNumId="5" w15:restartNumberingAfterBreak="0">
+  <w:abstractNum w:abstractNumId="6" w15:restartNumberingAfterBreak="0">
+    <w:nsid w:val="542C630B"/>
+    <w:multiLevelType w:val="multilevel"/>
+    <w:tmpl w:val="BAFCCDFE"/>
+    <w:lvl w:ilvl="0">
+      <w:start w:val="10"/>
+      <w:numFmt w:val="decimal"/>
+      <w:lvlText w:val="%1"/>
+      <w:lvlJc w:val="left"/>
+      <w:pPr>
+        <w:ind w:left="600" w:hanging="600"/>
+      </w:pPr>
+      <w:rPr>
+        <w:rFonts w:hint="default"/>
+      </w:rPr>
+    </w:lvl>
+    <w:lvl w:ilvl="1">
+      <w:start w:val="2"/>
+      <w:numFmt w:val="decimal"/>
+      <w:lvlText w:val="%1.%2"/>
+      <w:lvlJc w:val="left"/>
+      <w:pPr>
+        <w:ind w:left="600" w:hanging="600"/>
+      </w:pPr>
+      <w:rPr>
+        <w:rFonts w:hint="default"/>
+      </w:rPr>
+    </w:lvl>
+    <w:lvl w:ilvl="2">
+      <w:start w:val="1"/>
+      <w:numFmt w:val="decimal"/>
+      <w:lvlText w:val="%1.%2.%3"/>
+      <w:lvlJc w:val="left"/>
+      <w:pPr>
+        <w:ind w:left="720" w:hanging="720"/>
+      </w:pPr>
+      <w:rPr>
+        <w:rFonts w:hint="default"/>
+      </w:rPr>
+    </w:lvl>
+    <w:lvl w:ilvl="3">
+      <w:start w:val="1"/>
+      <w:numFmt w:val="decimal"/>
+      <w:lvlText w:val="%1.%2.%3.%4"/>
+      <w:lvlJc w:val="left"/>
+      <w:pPr>
+        <w:ind w:left="720" w:hanging="720"/>
+      </w:pPr>
+      <w:rPr>
+        <w:rFonts w:hint="default"/>
+      </w:rPr>
+    </w:lvl>
+    <w:lvl w:ilvl="4">
+      <w:start w:val="1"/>
+      <w:numFmt w:val="decimal"/>
+      <w:lvlText w:val="%1.%2.%3.%4.%5"/>
+      <w:lvlJc w:val="left"/>
+      <w:pPr>
+        <w:ind w:left="1080" w:hanging="1080"/>
+      </w:pPr>
+      <w:rPr>
+        <w:rFonts w:hint="default"/>
+      </w:rPr>
+    </w:lvl>
+    <w:lvl w:ilvl="5">
+      <w:start w:val="1"/>
+      <w:numFmt w:val="decimal"/>
+      <w:lvlText w:val="%1.%2.%3.%4.%5.%6"/>
+      <w:lvlJc w:val="left"/>
+      <w:pPr>
+        <w:ind w:left="1080" w:hanging="1080"/>
+      </w:pPr>
+      <w:rPr>
+        <w:rFonts w:hint="default"/>
+      </w:rPr>
+    </w:lvl>
+    <w:lvl w:ilvl="6">
+      <w:start w:val="1"/>
+      <w:numFmt w:val="decimal"/>
+      <w:lvlText w:val="%1.%2.%3.%4.%5.%6.%7"/>
+      <w:lvlJc w:val="left"/>
+      <w:pPr>
+        <w:ind w:left="1440" w:hanging="1440"/>
+      </w:pPr>
+      <w:rPr>
+        <w:rFonts w:hint="default"/>
+      </w:rPr>
+    </w:lvl>
+    <w:lvl w:ilvl="7">
+      <w:start w:val="1"/>
+      <w:numFmt w:val="decimal"/>
+      <w:lvlText w:val="%1.%2.%3.%4.%5.%6.%7.%8"/>
+      <w:lvlJc w:val="left"/>
+      <w:pPr>
+        <w:ind w:left="1440" w:hanging="1440"/>
+      </w:pPr>
+      <w:rPr>
+        <w:rFonts w:hint="default"/>
+      </w:rPr>
+    </w:lvl>
+    <w:lvl w:ilvl="8">
+      <w:start w:val="1"/>
+      <w:numFmt w:val="decimal"/>
+      <w:lvlText w:val="%1.%2.%3.%4.%5.%6.%7.%8.%9"/>
+      <w:lvlJc w:val="left"/>
+      <w:pPr>
+        <w:ind w:left="1800" w:hanging="1800"/>
+      </w:pPr>
+      <w:rPr>
+        <w:rFonts w:hint="default"/>
+      </w:rPr>
+    </w:lvl>
+  </w:abstractNum>
+  <w:abstractNum w:abstractNumId="7" w15:restartNumberingAfterBreak="0">
     <w:nsid w:val="6F55673D"/>
     <w:multiLevelType w:val="multilevel"/>
     <w:tmpl w:val="B2923296"/>
@@ -2222,7 +2580,7 @@
       </w:rPr>
     </w:lvl>
   </w:abstractNum>
-  <w:abstractNum w:abstractNumId="6" w15:restartNumberingAfterBreak="0">
+  <w:abstractNum w:abstractNumId="8" w15:restartNumberingAfterBreak="0">
     <w:nsid w:val="7B2A49AB"/>
     <w:multiLevelType w:val="multilevel"/>
     <w:tmpl w:val="35042E12"/>
@@ -2342,19 +2700,25 @@
     <w:abstractNumId w:val="2"/>
   </w:num>
   <w:num w:numId="3" w16cid:durableId="137651384">
-    <w:abstractNumId w:val="6"/>
+    <w:abstractNumId w:val="8"/>
   </w:num>
   <w:num w:numId="4" w16cid:durableId="331570913">
-    <w:abstractNumId w:val="4"/>
+    <w:abstractNumId w:val="5"/>
   </w:num>
   <w:num w:numId="5" w16cid:durableId="66731408">
-    <w:abstractNumId w:val="5"/>
+    <w:abstractNumId w:val="7"/>
   </w:num>
   <w:num w:numId="6" w16cid:durableId="602691003">
     <w:abstractNumId w:val="1"/>
   </w:num>
   <w:num w:numId="7" w16cid:durableId="1616868083">
     <w:abstractNumId w:val="3"/>
+  </w:num>
+  <w:num w:numId="8" w16cid:durableId="401954818">
+    <w:abstractNumId w:val="4"/>
+  </w:num>
+  <w:num w:numId="9" w16cid:durableId="329411176">
+    <w:abstractNumId w:val="6"/>
   </w:num>
 </w:numbering>
 </file>

</xml_diff>